<commit_message>
Update the documentation for the repository as based on recent changes for compliance with legal.
</commit_message>
<xml_diff>
--- a/docs/Spark Components Guide.docx
+++ b/docs/Spark Components Guide.docx
@@ -45,7 +45,7 @@
     <w:p/>
     <w:p>
       <w:r>
-        <w:t>May</w:t>
+        <w:t>August</w:t>
       </w:r>
       <w:r>
         <w:t xml:space="preserve"> 2018</w:t>
@@ -76,11 +76,19 @@
       <w:r>
         <w:t xml:space="preserve">The </w:t>
       </w:r>
-      <w:r>
-        <w:rPr>
-          <w:b/>
-        </w:rPr>
-        <w:t xml:space="preserve">Progres </w:t>
+      <w:proofErr w:type="spellStart"/>
+      <w:r>
+        <w:rPr>
+          <w:b/>
+        </w:rPr>
+        <w:t>Progres</w:t>
+      </w:r>
+      <w:proofErr w:type="spellEnd"/>
+      <w:r>
+        <w:rPr>
+          <w:b/>
+        </w:rPr>
+        <w:t xml:space="preserve"> </w:t>
       </w:r>
       <w:r>
         <w:rPr>
@@ -122,7 +130,15 @@
         <w:t>which was</w:t>
       </w:r>
       <w:r>
-        <w:t xml:space="preserve"> released as version 1 and open-sourced. By default the CCS consists primarily of class interfaces and no functional code, thus the need to illustrate how to build a sample</w:t>
+        <w:t xml:space="preserve"> released as version 1 and open-sourced. By </w:t>
+      </w:r>
+      <w:proofErr w:type="gramStart"/>
+      <w:r>
+        <w:t>default</w:t>
+      </w:r>
+      <w:proofErr w:type="gramEnd"/>
+      <w:r>
+        <w:t xml:space="preserve"> the CCS consists primarily of class interfaces and no functional code, thus the need to illustrate how to build a sample</w:t>
       </w:r>
       <w:r>
         <w:t xml:space="preserve"> application which utilizes these interfaces</w:t>
@@ -134,10 +150,7 @@
         <w:t xml:space="preserve"> </w:t>
       </w:r>
       <w:r>
-        <w:rPr>
-          <w:b/>
-        </w:rPr>
-        <w:t>Spark</w:t>
+        <w:t>included</w:t>
       </w:r>
       <w:r>
         <w:t xml:space="preserve"> components are </w:t>
@@ -302,12 +315,14 @@
       <w:r>
         <w:t xml:space="preserve"> and </w:t>
       </w:r>
+      <w:proofErr w:type="spellStart"/>
       <w:r>
         <w:rPr>
           <w:b/>
         </w:rPr>
         <w:t>TortoiseGit</w:t>
       </w:r>
+      <w:proofErr w:type="spellEnd"/>
       <w:r>
         <w:t xml:space="preserve"> will provide a seamless </w:t>
       </w:r>
@@ -405,7 +420,15 @@
         <w:t xml:space="preserve">within the new directory </w:t>
       </w:r>
       <w:r>
-        <w:t>to view TortoiseGit options.</w:t>
+        <w:t xml:space="preserve">to view </w:t>
+      </w:r>
+      <w:proofErr w:type="spellStart"/>
+      <w:r>
+        <w:t>TortoiseGit</w:t>
+      </w:r>
+      <w:proofErr w:type="spellEnd"/>
+      <w:r>
+        <w:t xml:space="preserve"> options.</w:t>
       </w:r>
     </w:p>
     <w:p>
@@ -469,8 +492,6 @@
           <w:t>https://github.com/progress/Spark-Toolkit/releases</w:t>
         </w:r>
       </w:hyperlink>
-      <w:bookmarkStart w:id="0" w:name="_GoBack"/>
-      <w:bookmarkEnd w:id="0"/>
       <w:r>
         <w:t xml:space="preserve"> </w:t>
       </w:r>
@@ -493,7 +514,15 @@
         <w:t xml:space="preserve"> a .ZIP</w:t>
       </w:r>
       <w:r>
-        <w:t xml:space="preserve"> or .TAR.GZ</w:t>
+        <w:t xml:space="preserve"> </w:t>
+      </w:r>
+      <w:proofErr w:type="gramStart"/>
+      <w:r>
+        <w:t>or .</w:t>
+      </w:r>
+      <w:proofErr w:type="gramEnd"/>
+      <w:r>
+        <w:t>TAR.GZ</w:t>
       </w:r>
       <w:r>
         <w:t xml:space="preserve"> archive (~90MB).</w:t>
@@ -520,7 +549,7 @@
         <w:rPr>
           <w:b/>
         </w:rPr>
-        <w:t>Server</w:t>
+        <w:t>Toolkit</w:t>
       </w:r>
       <w:r>
         <w:t>”</w:t>
@@ -528,12 +557,14 @@
       <w:r>
         <w:t xml:space="preserve"> and contains an immediate “</w:t>
       </w:r>
+      <w:proofErr w:type="spellStart"/>
       <w:r>
         <w:rPr>
           <w:b/>
         </w:rPr>
         <w:t>src</w:t>
       </w:r>
+      <w:proofErr w:type="spellEnd"/>
       <w:r>
         <w:t>” folder within.</w:t>
       </w:r>
@@ -558,12 +589,14 @@
       <w:r>
         <w:t xml:space="preserve"> by locating the “</w:t>
       </w:r>
+      <w:proofErr w:type="spellStart"/>
       <w:r>
         <w:rPr>
           <w:b/>
         </w:rPr>
         <w:t>src</w:t>
       </w:r>
+      <w:proofErr w:type="spellEnd"/>
       <w:r>
         <w:t>” directory</w:t>
       </w:r>
@@ -979,8 +1012,17 @@
           <w:rFonts w:ascii="Source Code Pro" w:hAnsi="Source Code Pro" w:cs="Source Code Pro"/>
           <w:szCs w:val="22"/>
         </w:rPr>
-        <w:t xml:space="preserve">      LocalHistory</w:t>
-      </w:r>
+        <w:t xml:space="preserve">      </w:t>
+      </w:r>
+      <w:proofErr w:type="spellStart"/>
+      <w:r>
+        <w:rPr>
+          <w:rFonts w:ascii="Source Code Pro" w:hAnsi="Source Code Pro" w:cs="Source Code Pro"/>
+          <w:szCs w:val="22"/>
+        </w:rPr>
+        <w:t>LocalHistory</w:t>
+      </w:r>
+      <w:proofErr w:type="spellEnd"/>
     </w:p>
     <w:p>
       <w:pPr>
@@ -1214,8 +1256,17 @@
           <w:rFonts w:ascii="Source Code Pro" w:hAnsi="Source Code Pro" w:cs="Source Code Pro"/>
           <w:szCs w:val="22"/>
         </w:rPr>
-        <w:t xml:space="preserve"> pub dir</w:t>
-      </w:r>
+        <w:t xml:space="preserve"> pub </w:t>
+      </w:r>
+      <w:proofErr w:type="spellStart"/>
+      <w:r>
+        <w:rPr>
+          <w:rFonts w:ascii="Source Code Pro" w:hAnsi="Source Code Pro" w:cs="Source Code Pro"/>
+          <w:szCs w:val="22"/>
+        </w:rPr>
+        <w:t>dir</w:t>
+      </w:r>
+      <w:proofErr w:type="spellEnd"/>
       <w:r>
         <w:rPr>
           <w:rFonts w:ascii="Source Code Pro" w:hAnsi="Source Code Pro" w:cs="Source Code Pro"/>
@@ -1435,6 +1486,7 @@
         </w:rPr>
         <w:t xml:space="preserve"> *.</w:t>
       </w:r>
+      <w:proofErr w:type="spellStart"/>
       <w:r>
         <w:rPr>
           <w:rFonts w:ascii="Source Code Pro" w:hAnsi="Source Code Pro" w:cs="Source Code Pro"/>
@@ -1443,6 +1495,7 @@
         </w:rPr>
         <w:t>pl</w:t>
       </w:r>
+      <w:proofErr w:type="spellEnd"/>
       <w:r>
         <w:rPr>
           <w:rFonts w:ascii="Source Code Pro" w:hAnsi="Source Code Pro" w:cs="Source Code Pro"/>
@@ -1488,7 +1541,31 @@
         <w:rPr>
           <w:b/>
         </w:rPr>
-        <w:t xml:space="preserve"> “Spark”?</w:t>
+        <w:t xml:space="preserve"> </w:t>
+      </w:r>
+      <w:r>
+        <w:rPr>
+          <w:b/>
+        </w:rPr>
+        <w:t xml:space="preserve">the Progress </w:t>
+      </w:r>
+      <w:r>
+        <w:rPr>
+          <w:b/>
+        </w:rPr>
+        <w:t>Spark</w:t>
+      </w:r>
+      <w:r>
+        <w:rPr>
+          <w:b/>
+        </w:rPr>
+        <w:t xml:space="preserve"> Toolkit</w:t>
+      </w:r>
+      <w:r>
+        <w:rPr>
+          <w:b/>
+        </w:rPr>
+        <w:t>?</w:t>
       </w:r>
     </w:p>
     <w:p>
@@ -1523,7 +1600,15 @@
         <w:t>oolkit</w:t>
       </w:r>
       <w:r>
-        <w:t xml:space="preserve"> are build specifically to address the needs of a secure business application, while providing a known path for building such a solution. In addition, the use of the CCS library as a base for all features means you’re not locked into a single, rigid solution from any one vendor. </w:t>
+        <w:t xml:space="preserve"> are </w:t>
+      </w:r>
+      <w:proofErr w:type="spellStart"/>
+      <w:r>
+        <w:t>build</w:t>
+      </w:r>
+      <w:proofErr w:type="spellEnd"/>
+      <w:r>
+        <w:t xml:space="preserve"> specifically to address the needs of a secure business application, while providing a known path for building such a solution. In addition, the use of the CCS library as a base for all features means you’re not locked into a single, rigid solution from any one vendor. </w:t>
       </w:r>
     </w:p>
     <w:p/>
@@ -1586,7 +1671,7 @@
         <w:rPr>
           <w:b/>
         </w:rPr>
-        <w:t>“</w:t>
+        <w:t xml:space="preserve">the Progress </w:t>
       </w:r>
       <w:r>
         <w:rPr>
@@ -1598,7 +1683,7 @@
         <w:rPr>
           <w:b/>
         </w:rPr>
-        <w:t>”</w:t>
+        <w:t xml:space="preserve"> Toolkit</w:t>
       </w:r>
       <w:r>
         <w:rPr>
@@ -1624,7 +1709,15 @@
         <w:t>Spark Evaluation Guide</w:t>
       </w:r>
       <w:r>
-        <w:t>” to build one of the demo projects provided, or follow the “</w:t>
+        <w:t xml:space="preserve">” to build one of the demo projects </w:t>
+      </w:r>
+      <w:proofErr w:type="gramStart"/>
+      <w:r>
+        <w:t>provided, or</w:t>
+      </w:r>
+      <w:proofErr w:type="gramEnd"/>
+      <w:r>
+        <w:t xml:space="preserve"> follow the “</w:t>
       </w:r>
       <w:r>
         <w:t>Spark Quick-Start Guide</w:t>
@@ -1789,24 +1882,29 @@
       <w:r>
         <w:t xml:space="preserve"> application stack: </w:t>
       </w:r>
+      <w:proofErr w:type="spellStart"/>
       <w:r>
         <w:rPr>
           <w:b/>
         </w:rPr>
         <w:t>StartupManager</w:t>
       </w:r>
+      <w:proofErr w:type="spellEnd"/>
       <w:r>
         <w:t xml:space="preserve">, </w:t>
       </w:r>
+      <w:proofErr w:type="spellStart"/>
       <w:r>
         <w:rPr>
           <w:b/>
         </w:rPr>
         <w:t>ServiceManager</w:t>
       </w:r>
+      <w:proofErr w:type="spellEnd"/>
       <w:r>
         <w:t xml:space="preserve">, and </w:t>
       </w:r>
+      <w:proofErr w:type="spellStart"/>
       <w:r>
         <w:rPr>
           <w:b/>
@@ -1819,6 +1917,7 @@
         </w:rPr>
         <w:t>Manager</w:t>
       </w:r>
+      <w:proofErr w:type="spellEnd"/>
       <w:r>
         <w:t>.</w:t>
       </w:r>
@@ -1839,6 +1938,7 @@
       </w:r>
     </w:p>
     <w:p>
+      <w:proofErr w:type="spellStart"/>
       <w:r>
         <w:rPr>
           <w:b/>
@@ -1851,6 +1951,7 @@
         </w:rPr>
         <w:t>Manager</w:t>
       </w:r>
+      <w:proofErr w:type="spellEnd"/>
       <w:r>
         <w:t xml:space="preserve"> – This is the primary class that drives all other managers. It’s a class accessed via its own static </w:t>
       </w:r>
@@ -1866,35 +1967,45 @@
       <w:r>
         <w:t xml:space="preserve"> This requires a </w:t>
       </w:r>
+      <w:proofErr w:type="spellStart"/>
+      <w:proofErr w:type="gramStart"/>
       <w:r>
         <w:rPr>
           <w:b/>
         </w:rPr>
         <w:t>startup.json</w:t>
       </w:r>
+      <w:proofErr w:type="spellEnd"/>
+      <w:proofErr w:type="gramEnd"/>
       <w:r>
         <w:t xml:space="preserve"> config file to operate.</w:t>
       </w:r>
     </w:p>
     <w:p>
+      <w:proofErr w:type="spellStart"/>
       <w:r>
         <w:rPr>
           <w:b/>
         </w:rPr>
         <w:t>ServiceManager</w:t>
       </w:r>
+      <w:proofErr w:type="spellEnd"/>
       <w:r>
         <w:t xml:space="preserve"> – Creates a service implementation and can execute said service for a given lifecycle.</w:t>
       </w:r>
       <w:r>
         <w:t xml:space="preserve"> This requires a </w:t>
       </w:r>
+      <w:proofErr w:type="spellStart"/>
+      <w:proofErr w:type="gramStart"/>
       <w:r>
         <w:rPr>
           <w:b/>
         </w:rPr>
         <w:t>service.json</w:t>
       </w:r>
+      <w:proofErr w:type="spellEnd"/>
+      <w:proofErr w:type="gramEnd"/>
       <w:r>
         <w:t xml:space="preserve"> config file to operate.</w:t>
       </w:r>
@@ -1903,24 +2014,28 @@
       </w:r>
     </w:p>
     <w:p>
+      <w:proofErr w:type="spellStart"/>
       <w:r>
         <w:rPr>
           <w:b/>
         </w:rPr>
         <w:t>SessionManager</w:t>
       </w:r>
+      <w:proofErr w:type="spellEnd"/>
       <w:r>
         <w:t xml:space="preserve"> – Creates and manages user context within the application, after asserting the identity of the user against the connected database(s). Also provides methods to set or reset context attributes</w:t>
       </w:r>
       <w:r>
         <w:t xml:space="preserve"> within a </w:t>
       </w:r>
+      <w:proofErr w:type="spellStart"/>
       <w:r>
         <w:rPr>
           <w:b/>
         </w:rPr>
         <w:t>ClientContext</w:t>
       </w:r>
+      <w:proofErr w:type="spellEnd"/>
       <w:r>
         <w:t xml:space="preserve"> object instance</w:t>
       </w:r>
@@ -1930,12 +2045,16 @@
       <w:r>
         <w:t xml:space="preserve"> This requires a </w:t>
       </w:r>
+      <w:proofErr w:type="spellStart"/>
+      <w:proofErr w:type="gramStart"/>
       <w:r>
         <w:rPr>
           <w:b/>
         </w:rPr>
         <w:t>session.json</w:t>
       </w:r>
+      <w:proofErr w:type="spellEnd"/>
+      <w:proofErr w:type="gramEnd"/>
       <w:r>
         <w:t xml:space="preserve"> config file to operate.</w:t>
       </w:r>
@@ -1962,6 +2081,8 @@
       <w:r>
         <w:t xml:space="preserve">acts as a “binding agent” to glue these pieces together. Accessed as </w:t>
       </w:r>
+      <w:proofErr w:type="spellStart"/>
+      <w:proofErr w:type="gramStart"/>
       <w:r>
         <w:rPr>
           <w:b/>
@@ -1974,6 +2095,8 @@
         </w:rPr>
         <w:t>Common.Application</w:t>
       </w:r>
+      <w:proofErr w:type="spellEnd"/>
+      <w:proofErr w:type="gramEnd"/>
       <w:r>
         <w:t>, this class has no functional code but rather provides static properties to act as pointers to instances of the 3 classes above. The exact usage of this class will be addressed later in this material.</w:t>
       </w:r>
@@ -2007,12 +2130,14 @@
       </w:r>
     </w:p>
     <w:p>
+      <w:proofErr w:type="spellStart"/>
       <w:r>
         <w:rPr>
           <w:b/>
         </w:rPr>
         <w:t>ConnectionManager</w:t>
       </w:r>
+      <w:proofErr w:type="spellEnd"/>
       <w:r>
         <w:t xml:space="preserve"> – Creates an external connection to any service as defined in the configuration. A typical use is for making </w:t>
       </w:r>
@@ -2024,46 +2149,55 @@
       </w:r>
     </w:p>
     <w:p>
+      <w:proofErr w:type="spellStart"/>
       <w:r>
         <w:rPr>
           <w:b/>
         </w:rPr>
         <w:t>LoggingManager</w:t>
       </w:r>
+      <w:proofErr w:type="spellEnd"/>
       <w:r>
         <w:t xml:space="preserve"> – Fairly self-explanatory, provides logging capabilities within the framework. It is also used to capture errors and handle certain types in a specific manner.</w:t>
       </w:r>
     </w:p>
     <w:p>
+      <w:proofErr w:type="spellStart"/>
       <w:r>
         <w:rPr>
           <w:b/>
         </w:rPr>
         <w:t>StateManager</w:t>
       </w:r>
+      <w:proofErr w:type="spellEnd"/>
       <w:r>
         <w:t xml:space="preserve"> – Utilized by the session manager to read/write session data. When a session is started the </w:t>
       </w:r>
+      <w:proofErr w:type="spellStart"/>
       <w:r>
         <w:rPr>
           <w:b/>
         </w:rPr>
         <w:t>SessionManager</w:t>
       </w:r>
+      <w:proofErr w:type="spellEnd"/>
       <w:r>
         <w:t xml:space="preserve"> creates the initial object, and this class stores the data (default: flat file) when the session is ended. When re-establishing a session, the </w:t>
       </w:r>
+      <w:proofErr w:type="spellStart"/>
       <w:r>
         <w:rPr>
           <w:b/>
         </w:rPr>
         <w:t>SessionManager</w:t>
       </w:r>
+      <w:proofErr w:type="spellEnd"/>
       <w:r>
         <w:t xml:space="preserve"> reads the existing context and populates the context object. This class would typically be overridden, for example, to provide that context storage within a database.</w:t>
       </w:r>
     </w:p>
     <w:p>
+      <w:proofErr w:type="spellStart"/>
       <w:r>
         <w:rPr>
           <w:b/>
@@ -2071,17 +2205,20 @@
         <w:lastRenderedPageBreak/>
         <w:t>StatsManager</w:t>
       </w:r>
+      <w:proofErr w:type="spellEnd"/>
       <w:r>
         <w:t xml:space="preserve"> – Tracks common request/response information for reporting and statistics purposes, though by default will provide some level of debugging when the agent logging-level is set to 3 or higher.</w:t>
       </w:r>
     </w:p>
     <w:p>
+      <w:proofErr w:type="spellStart"/>
       <w:r>
         <w:rPr>
           <w:b/>
         </w:rPr>
         <w:t>TranslationManager</w:t>
       </w:r>
+      <w:proofErr w:type="spellEnd"/>
       <w:r>
         <w:t xml:space="preserve"> – Provides a single point of override for translating text. This is an open-ended and generic class.</w:t>
       </w:r>
@@ -2106,6 +2243,8 @@
       <w:r>
         <w:t xml:space="preserve">g and code execution comes from use of generated artifacts and potentially the </w:t>
       </w:r>
+      <w:proofErr w:type="spellStart"/>
+      <w:proofErr w:type="gramStart"/>
       <w:r>
         <w:rPr>
           <w:b/>
@@ -2118,6 +2257,8 @@
         </w:rPr>
         <w:t>DataObjectHandler</w:t>
       </w:r>
+      <w:proofErr w:type="spellEnd"/>
+      <w:proofErr w:type="gramEnd"/>
       <w:r>
         <w:t xml:space="preserve"> class. However</w:t>
       </w:r>
@@ -2139,34 +2280,48 @@
       <w:r>
         <w:t xml:space="preserve"> which inherits the Spark </w:t>
       </w:r>
+      <w:proofErr w:type="spellStart"/>
       <w:r>
         <w:rPr>
           <w:b/>
         </w:rPr>
         <w:t>DynamicResource</w:t>
       </w:r>
+      <w:proofErr w:type="spellEnd"/>
       <w:r>
         <w:t xml:space="preserve"> or </w:t>
       </w:r>
+      <w:proofErr w:type="spellStart"/>
       <w:r>
         <w:rPr>
           <w:b/>
         </w:rPr>
         <w:t>DynamicEntity</w:t>
       </w:r>
+      <w:proofErr w:type="spellEnd"/>
       <w:r>
         <w:t xml:space="preserve"> classes:</w:t>
       </w:r>
     </w:p>
     <w:p>
+      <w:proofErr w:type="spellStart"/>
       <w:r>
         <w:rPr>
           <w:b/>
         </w:rPr>
         <w:t>CatalogManager</w:t>
       </w:r>
-      <w:r>
-        <w:t xml:space="preserve"> – Provides a means of automatically registering ABL classes or procedures as REST resources, and producing a catalog structure as required by the Progress JSDO</w:t>
+      <w:proofErr w:type="spellEnd"/>
+      <w:r>
+        <w:t xml:space="preserve"> – Provides a means of automatically registering ABL classes or procedures as REST </w:t>
+      </w:r>
+      <w:proofErr w:type="gramStart"/>
+      <w:r>
+        <w:t>resources, and</w:t>
+      </w:r>
+      <w:proofErr w:type="gramEnd"/>
+      <w:r>
+        <w:t xml:space="preserve"> producing a catalog structure as required by the Progress JSDO</w:t>
       </w:r>
       <w:r>
         <w:t xml:space="preserve"> (by default)</w:t>
@@ -2176,57 +2331,156 @@
       </w:r>
     </w:p>
     <w:p>
-      <w:r>
-        <w:rPr>
-          <w:b/>
-        </w:rPr>
-        <w:t xml:space="preserve">RouteManager </w:t>
-      </w:r>
-      <w:r>
-        <w:t>– Called by the service interface, and determines how to execute the request. Typically creates the necessary service implementation via the ServiceManager, first.</w:t>
-      </w:r>
-    </w:p>
-    <w:p>
+      <w:proofErr w:type="spellStart"/>
+      <w:r>
+        <w:rPr>
+          <w:b/>
+        </w:rPr>
+        <w:t>SchemaManager</w:t>
+      </w:r>
+      <w:proofErr w:type="spellEnd"/>
+      <w:r>
+        <w:t xml:space="preserve"> – Utilized</w:t>
+      </w:r>
+      <w:r>
+        <w:t xml:space="preserve"> (read: required)</w:t>
+      </w:r>
+      <w:r>
+        <w:t xml:space="preserve"> by the </w:t>
+      </w:r>
+      <w:proofErr w:type="spellStart"/>
+      <w:r>
+        <w:rPr>
+          <w:b/>
+        </w:rPr>
+        <w:t>CatalogManager</w:t>
+      </w:r>
+      <w:proofErr w:type="spellEnd"/>
+      <w:r>
+        <w:t xml:space="preserve"> to dynamically register schema information either from a connected database or an included dataset or temp-table definition.</w:t>
+      </w:r>
+    </w:p>
+    <w:p>
+      <w:proofErr w:type="spellStart"/>
+      <w:r>
+        <w:rPr>
+          <w:b/>
+        </w:rPr>
+        <w:t>RouteManager</w:t>
+      </w:r>
+      <w:proofErr w:type="spellEnd"/>
+      <w:r>
+        <w:rPr>
+          <w:b/>
+        </w:rPr>
+        <w:t xml:space="preserve"> </w:t>
+      </w:r>
+      <w:r>
+        <w:t xml:space="preserve">– Called by the </w:t>
+      </w:r>
+      <w:r>
+        <w:t xml:space="preserve">legacy </w:t>
+      </w:r>
+      <w:r>
+        <w:t xml:space="preserve">service </w:t>
+      </w:r>
+      <w:proofErr w:type="gramStart"/>
+      <w:r>
+        <w:t>interface, and</w:t>
+      </w:r>
+      <w:proofErr w:type="gramEnd"/>
+      <w:r>
+        <w:t xml:space="preserve"> determines how to execute the request. Typically creates the necessary service implementation via the </w:t>
+      </w:r>
+      <w:proofErr w:type="spellStart"/>
+      <w:r>
+        <w:t>ServiceManager</w:t>
+      </w:r>
+      <w:proofErr w:type="spellEnd"/>
+      <w:r>
+        <w:t>, first.</w:t>
+      </w:r>
+      <w:r>
+        <w:t xml:space="preserve"> </w:t>
+      </w:r>
+      <w:r>
+        <w:rPr>
+          <w:b/>
+          <w:i/>
+        </w:rPr>
+        <w:t>This may be deprecated in a future release.</w:t>
+      </w:r>
+    </w:p>
+    <w:p>
+      <w:proofErr w:type="spellStart"/>
       <w:r>
         <w:rPr>
           <w:b/>
         </w:rPr>
         <w:t>MessageManager</w:t>
       </w:r>
+      <w:proofErr w:type="spellEnd"/>
       <w:r>
         <w:t xml:space="preserve"> – In </w:t>
       </w:r>
       <w:r>
-        <w:t xml:space="preserve">Spark terms a message is an </w:t>
+        <w:t>toolkit</w:t>
+      </w:r>
+      <w:r>
+        <w:t xml:space="preserve"> terms a message is an </w:t>
       </w:r>
       <w:r>
         <w:t>instance of a request or response object. This manager provides handlers for certain built-in types that handle more complex operations than the standard JSON request/response.</w:t>
       </w:r>
       <w:r>
-        <w:t xml:space="preserve"> This is separate from the standard WebRequest or WebResponse objects used by a WebHandler class.</w:t>
-      </w:r>
-    </w:p>
-    <w:p>
-      <w:r>
-        <w:rPr>
-          <w:b/>
-        </w:rPr>
-        <w:t>SchemaManager</w:t>
-      </w:r>
-      <w:r>
-        <w:t xml:space="preserve"> – Utilized by the </w:t>
-      </w:r>
-      <w:r>
-        <w:rPr>
-          <w:b/>
-        </w:rPr>
-        <w:t>CatalogManager</w:t>
-      </w:r>
-      <w:r>
-        <w:t xml:space="preserve"> to dynamically register schema information either from a connected database or an included dataset or temp-table definition.</w:t>
-      </w:r>
-    </w:p>
-    <w:p/>
+        <w:t xml:space="preserve"> This is separate from the standard </w:t>
+      </w:r>
+      <w:proofErr w:type="spellStart"/>
+      <w:r>
+        <w:t>WebRequest</w:t>
+      </w:r>
+      <w:proofErr w:type="spellEnd"/>
+      <w:r>
+        <w:t xml:space="preserve"> or </w:t>
+      </w:r>
+      <w:proofErr w:type="spellStart"/>
+      <w:r>
+        <w:t>WebResponse</w:t>
+      </w:r>
+      <w:proofErr w:type="spellEnd"/>
+      <w:r>
+        <w:t xml:space="preserve"> objects used by a </w:t>
+      </w:r>
+      <w:proofErr w:type="spellStart"/>
+      <w:r>
+        <w:t>WebHandler</w:t>
+      </w:r>
+      <w:proofErr w:type="spellEnd"/>
+      <w:r>
+        <w:t xml:space="preserve"> class.</w:t>
+      </w:r>
+      <w:r>
+        <w:t xml:space="preserve"> However, access of the request/response within ABL code breaks the ability to place test facades and other mock interfaces in front of your application code. </w:t>
+      </w:r>
+      <w:r>
+        <w:rPr>
+          <w:b/>
+          <w:i/>
+        </w:rPr>
+        <w:t>Therefore, this feature may be deprecated in a future release.</w:t>
+      </w:r>
+      <w:r>
+        <w:t xml:space="preserve"> In place of utilizing the </w:t>
+      </w:r>
+      <w:proofErr w:type="spellStart"/>
+      <w:r>
+        <w:t>MessageManager</w:t>
+      </w:r>
+      <w:proofErr w:type="spellEnd"/>
+      <w:r>
+        <w:t>, it is encouraged to declare all of your input/output parameters in your exposed ABL logic and use the mapping features of your Data Object Service (through the DataObjectHandler pattern) to assign these directly to the necessary HTTP artifact (header, body, etc.).</w:t>
+      </w:r>
+    </w:p>
     <w:p>
       <w:pPr>
         <w:spacing w:before="0"/>
@@ -2266,21 +2520,27 @@
       <w:r>
         <w:t xml:space="preserve"> is as simple as kickstarting the </w:t>
       </w:r>
+      <w:proofErr w:type="spellStart"/>
+      <w:proofErr w:type="gramStart"/>
       <w:r>
         <w:rPr>
           <w:b/>
         </w:rPr>
         <w:t>Ccs.Common.Application</w:t>
       </w:r>
+      <w:proofErr w:type="spellEnd"/>
+      <w:proofErr w:type="gramEnd"/>
       <w:r>
         <w:t xml:space="preserve"> class with an instance of a </w:t>
       </w:r>
+      <w:proofErr w:type="spellStart"/>
       <w:r>
         <w:rPr>
           <w:b/>
         </w:rPr>
         <w:t>StartupManager</w:t>
       </w:r>
+      <w:proofErr w:type="spellEnd"/>
       <w:r>
         <w:t xml:space="preserve"> implementation. This is accomplished through the</w:t>
       </w:r>
@@ -2294,8 +2554,18 @@
         <w:rPr>
           <w:b/>
         </w:rPr>
-        <w:t>Spark/startup.p</w:t>
-      </w:r>
+        <w:t>Spark/</w:t>
+      </w:r>
+      <w:proofErr w:type="spellStart"/>
+      <w:proofErr w:type="gramStart"/>
+      <w:r>
+        <w:rPr>
+          <w:b/>
+        </w:rPr>
+        <w:t>startup.p</w:t>
+      </w:r>
+      <w:proofErr w:type="spellEnd"/>
+      <w:proofErr w:type="gramEnd"/>
       <w:r>
         <w:t xml:space="preserve"> </w:t>
       </w:r>
@@ -2306,11 +2576,18 @@
         <w:t>.</w:t>
       </w:r>
       <w:r>
-        <w:t xml:space="preserve"> Whether the provided startup procedure is used as-is or run from another custom startup procedure, so long as the following code is included for execution the Spark application stack will be started:</w:t>
+        <w:t xml:space="preserve"> Whether the provided startup procedure is used as-is or run from another custom startup procedure, so long as the following code is included for execution the Spark application stack will be </w:t>
+      </w:r>
+      <w:proofErr w:type="spellStart"/>
+      <w:proofErr w:type="gramStart"/>
+      <w:r>
+        <w:t>started:</w:t>
       </w:r>
       <w:r>
         <w:t>s</w:t>
       </w:r>
+      <w:proofErr w:type="spellEnd"/>
+      <w:proofErr w:type="gramEnd"/>
     </w:p>
     <w:p>
       <w:pPr>
@@ -2320,6 +2597,8 @@
           <w:szCs w:val="22"/>
         </w:rPr>
       </w:pPr>
+      <w:proofErr w:type="spellStart"/>
+      <w:proofErr w:type="gramStart"/>
       <w:r>
         <w:rPr>
           <w:rFonts w:ascii="Source Code Pro" w:hAnsi="Source Code Pro"/>
@@ -2332,7 +2611,23 @@
           <w:rFonts w:ascii="Source Code Pro" w:hAnsi="Source Code Pro"/>
           <w:szCs w:val="22"/>
         </w:rPr>
-        <w:t>on.Application:StartupManager =</w:t>
+        <w:t>on.Application</w:t>
+      </w:r>
+      <w:proofErr w:type="gramEnd"/>
+      <w:r>
+        <w:rPr>
+          <w:rFonts w:ascii="Source Code Pro" w:hAnsi="Source Code Pro"/>
+          <w:szCs w:val="22"/>
+        </w:rPr>
+        <w:t>:StartupManager</w:t>
+      </w:r>
+      <w:proofErr w:type="spellEnd"/>
+      <w:r>
+        <w:rPr>
+          <w:rFonts w:ascii="Source Code Pro" w:hAnsi="Source Code Pro"/>
+          <w:szCs w:val="22"/>
+        </w:rPr>
+        <w:t xml:space="preserve"> =</w:t>
       </w:r>
     </w:p>
     <w:p>
@@ -2343,12 +2638,30 @@
           <w:szCs w:val="22"/>
         </w:rPr>
       </w:pPr>
+      <w:proofErr w:type="spellStart"/>
+      <w:proofErr w:type="gramStart"/>
       <w:r>
         <w:rPr>
           <w:rFonts w:ascii="Source Code Pro" w:hAnsi="Source Code Pro"/>
           <w:szCs w:val="22"/>
         </w:rPr>
-        <w:t>Spark.Core.Manager.StartupManager:Instance.</w:t>
+        <w:t>Spark.Core.Manager.StartupManager</w:t>
+      </w:r>
+      <w:proofErr w:type="gramEnd"/>
+      <w:r>
+        <w:rPr>
+          <w:rFonts w:ascii="Source Code Pro" w:hAnsi="Source Code Pro"/>
+          <w:szCs w:val="22"/>
+        </w:rPr>
+        <w:t>:Instance</w:t>
+      </w:r>
+      <w:proofErr w:type="spellEnd"/>
+      <w:r>
+        <w:rPr>
+          <w:rFonts w:ascii="Source Code Pro" w:hAnsi="Source Code Pro"/>
+          <w:szCs w:val="22"/>
+        </w:rPr>
+        <w:t>.</w:t>
       </w:r>
     </w:p>
     <w:p>
@@ -2367,30 +2680,36 @@
       <w:r>
         <w:t xml:space="preserve"> property of the </w:t>
       </w:r>
+      <w:proofErr w:type="spellStart"/>
       <w:r>
         <w:rPr>
           <w:b/>
         </w:rPr>
         <w:t>StartupManager</w:t>
       </w:r>
+      <w:proofErr w:type="spellEnd"/>
       <w:r>
         <w:t xml:space="preserve">, if a valid instance does not already exist then a new one will be created. As part of this process, the </w:t>
       </w:r>
+      <w:proofErr w:type="spellStart"/>
       <w:r>
         <w:rPr>
           <w:b/>
         </w:rPr>
         <w:t>ServiceManager</w:t>
       </w:r>
+      <w:proofErr w:type="spellEnd"/>
       <w:r>
         <w:t xml:space="preserve"> and </w:t>
       </w:r>
+      <w:proofErr w:type="spellStart"/>
       <w:r>
         <w:rPr>
           <w:b/>
         </w:rPr>
         <w:t>SessionManager</w:t>
       </w:r>
+      <w:proofErr w:type="spellEnd"/>
       <w:r>
         <w:t xml:space="preserve"> will also be started automatically and set to their respective static properties of the </w:t>
       </w:r>
@@ -2401,7 +2720,15 @@
         <w:t>Application</w:t>
       </w:r>
       <w:r>
-        <w:t xml:space="preserve"> class. Finally, as part of the ServiceManager’s initialization process any of the suggested and optional managers configured and available will also be started.</w:t>
+        <w:t xml:space="preserve"> class. Finally, as part of the </w:t>
+      </w:r>
+      <w:proofErr w:type="spellStart"/>
+      <w:r>
+        <w:t>ServiceManager’s</w:t>
+      </w:r>
+      <w:proofErr w:type="spellEnd"/>
+      <w:r>
+        <w:t xml:space="preserve"> initialization process any of the suggested and optional managers configured and available will also be started.</w:t>
       </w:r>
     </w:p>
     <w:p>
@@ -2415,8 +2742,18 @@
         <w:rPr>
           <w:b/>
         </w:rPr>
-        <w:t>Spark/startup.p</w:t>
-      </w:r>
+        <w:t>Spark/</w:t>
+      </w:r>
+      <w:proofErr w:type="spellStart"/>
+      <w:proofErr w:type="gramStart"/>
+      <w:r>
+        <w:rPr>
+          <w:b/>
+        </w:rPr>
+        <w:t>startup.p</w:t>
+      </w:r>
+      <w:proofErr w:type="spellEnd"/>
+      <w:proofErr w:type="gramEnd"/>
       <w:r>
         <w:t xml:space="preserve"> procedure, i</w:t>
       </w:r>
@@ -2441,6 +2778,7 @@
       <w:r>
         <w:t xml:space="preserve">andler class to manage events from the </w:t>
       </w:r>
+      <w:proofErr w:type="spellStart"/>
       <w:r>
         <w:rPr>
           <w:b/>
@@ -2453,6 +2791,7 @@
         </w:rPr>
         <w:t>DataObjectHandler</w:t>
       </w:r>
+      <w:proofErr w:type="spellEnd"/>
       <w:r>
         <w:t>, when utilized</w:t>
       </w:r>
@@ -2494,8 +2833,26 @@
         <w:rPr>
           <w:rFonts w:ascii="Source Code Pro" w:hAnsi="Source Code Pro"/>
         </w:rPr>
-        <w:t>new Spark.Core.Handler.DOHEventHandler().</w:t>
-      </w:r>
+        <w:t xml:space="preserve">new </w:t>
+      </w:r>
+      <w:proofErr w:type="spellStart"/>
+      <w:proofErr w:type="gramStart"/>
+      <w:r>
+        <w:rPr>
+          <w:rFonts w:ascii="Source Code Pro" w:hAnsi="Source Code Pro"/>
+        </w:rPr>
+        <w:t>Spark.Core.Handler.DOHEventHandler</w:t>
+      </w:r>
+      <w:proofErr w:type="spellEnd"/>
+      <w:proofErr w:type="gramEnd"/>
+      <w:r>
+        <w:rPr>
+          <w:rFonts w:ascii="Source Code Pro" w:hAnsi="Source Code Pro"/>
+        </w:rPr>
+        <w:t>().</w:t>
+      </w:r>
+      <w:bookmarkStart w:id="0" w:name="_GoBack"/>
+      <w:bookmarkEnd w:id="0"/>
     </w:p>
     <w:p>
       <w:pPr>
@@ -2514,8 +2871,18 @@
         <w:rPr>
           <w:b/>
         </w:rPr>
-        <w:t>Spark/shutdown.p</w:t>
-      </w:r>
+        <w:t>Spark/</w:t>
+      </w:r>
+      <w:proofErr w:type="spellStart"/>
+      <w:proofErr w:type="gramStart"/>
+      <w:r>
+        <w:rPr>
+          <w:b/>
+        </w:rPr>
+        <w:t>shutdown.p</w:t>
+      </w:r>
+      <w:proofErr w:type="spellEnd"/>
+      <w:proofErr w:type="gramEnd"/>
       <w:r>
         <w:t xml:space="preserve"> </w:t>
       </w:r>
@@ -2525,12 +2892,28 @@
       <w:r>
         <w:t xml:space="preserve"> to perform this action. In addition, when the </w:t>
       </w:r>
-      <w:r>
-        <w:rPr>
-          <w:b/>
-        </w:rPr>
-        <w:t>log-manager:logging-level</w:t>
-      </w:r>
+      <w:proofErr w:type="spellStart"/>
+      <w:r>
+        <w:rPr>
+          <w:b/>
+        </w:rPr>
+        <w:t>log-</w:t>
+      </w:r>
+      <w:proofErr w:type="gramStart"/>
+      <w:r>
+        <w:rPr>
+          <w:b/>
+        </w:rPr>
+        <w:t>manager:logging</w:t>
+      </w:r>
+      <w:proofErr w:type="gramEnd"/>
+      <w:r>
+        <w:rPr>
+          <w:b/>
+        </w:rPr>
+        <w:t>-level</w:t>
+      </w:r>
+      <w:proofErr w:type="spellEnd"/>
       <w:r>
         <w:t xml:space="preserve"> is set to 3 or higher the script will automatically output a list of objects, buffers, handles, queries, sockets, and procedures still in memory. This can be a helpful tool for identifying memory leaks within your application.</w:t>
       </w:r>
@@ -2538,7 +2921,15 @@
         <w:t xml:space="preserve"> As with the startup procedure you are free to create your own</w:t>
       </w:r>
       <w:r>
-        <w:t xml:space="preserve"> code, and can simply run the original procedure to perform default actions if desired.</w:t>
+        <w:t xml:space="preserve"> </w:t>
+      </w:r>
+      <w:proofErr w:type="gramStart"/>
+      <w:r>
+        <w:t>code, and</w:t>
+      </w:r>
+      <w:proofErr w:type="gramEnd"/>
+      <w:r>
+        <w:t xml:space="preserve"> can simply run the original procedure to perform default actions if desired.</w:t>
       </w:r>
     </w:p>
     <w:p/>
@@ -2603,7 +2994,15 @@
         <w:t xml:space="preserve"> presentation</w:t>
       </w:r>
       <w:r>
-        <w:t xml:space="preserve"> layer above the Core components, but was removed </w:t>
+        <w:t xml:space="preserve"> layer above the Core </w:t>
+      </w:r>
+      <w:proofErr w:type="gramStart"/>
+      <w:r>
+        <w:t>components, but</w:t>
+      </w:r>
+      <w:proofErr w:type="gramEnd"/>
+      <w:r>
+        <w:t xml:space="preserve"> was removed </w:t>
       </w:r>
       <w:r>
         <w:t>as it no longer fit within the strategy of the Spark efforts.</w:t>
@@ -2646,7 +3045,15 @@
         <w:t>I</w:t>
       </w:r>
       <w:r>
-        <w:t>mplementations of WebHandler classes</w:t>
+        <w:t xml:space="preserve">mplementations of </w:t>
+      </w:r>
+      <w:proofErr w:type="spellStart"/>
+      <w:r>
+        <w:t>WebHandler</w:t>
+      </w:r>
+      <w:proofErr w:type="spellEnd"/>
+      <w:r>
+        <w:t xml:space="preserve"> classes</w:t>
       </w:r>
     </w:p>
     <w:p>
@@ -2660,7 +3067,15 @@
         <w:t xml:space="preserve"> – Service interfaces </w:t>
       </w:r>
       <w:r>
-        <w:t>for the RouteManager and façade classes</w:t>
+        <w:t xml:space="preserve">for the </w:t>
+      </w:r>
+      <w:proofErr w:type="spellStart"/>
+      <w:r>
+        <w:t>RouteManager</w:t>
+      </w:r>
+      <w:proofErr w:type="spellEnd"/>
+      <w:r>
+        <w:t xml:space="preserve"> and façade classes</w:t>
       </w:r>
     </w:p>
     <w:p>
@@ -2699,8 +3114,13 @@
         <w:t>Message</w:t>
       </w:r>
       <w:r>
-        <w:t xml:space="preserve"> – Message classes for the MessageManager</w:t>
-      </w:r>
+        <w:t xml:space="preserve"> – Message classes for the </w:t>
+      </w:r>
+      <w:proofErr w:type="spellStart"/>
+      <w:r>
+        <w:t>MessageManager</w:t>
+      </w:r>
+      <w:proofErr w:type="spellEnd"/>
     </w:p>
     <w:p>
       <w:r>
@@ -2710,7 +3130,23 @@
         <w:t>Security</w:t>
       </w:r>
       <w:r>
-        <w:t xml:space="preserve"> – User and data security modules, eg. OERealm and hashing</w:t>
+        <w:t xml:space="preserve"> – User and data security modules, </w:t>
+      </w:r>
+      <w:proofErr w:type="spellStart"/>
+      <w:r>
+        <w:t>eg.</w:t>
+      </w:r>
+      <w:proofErr w:type="spellEnd"/>
+      <w:r>
+        <w:t xml:space="preserve"> </w:t>
+      </w:r>
+      <w:proofErr w:type="spellStart"/>
+      <w:r>
+        <w:t>OERealm</w:t>
+      </w:r>
+      <w:proofErr w:type="spellEnd"/>
+      <w:r>
+        <w:t xml:space="preserve"> and hashing</w:t>
       </w:r>
     </w:p>
     <w:p>
@@ -2721,16 +3157,23 @@
         <w:t>Service</w:t>
       </w:r>
       <w:r>
-        <w:t xml:space="preserve"> – Service classes for the ServiceManager</w:t>
-      </w:r>
-    </w:p>
-    <w:p>
+        <w:t xml:space="preserve"> – Service classes for the </w:t>
+      </w:r>
+      <w:proofErr w:type="spellStart"/>
+      <w:r>
+        <w:t>ServiceManager</w:t>
+      </w:r>
+      <w:proofErr w:type="spellEnd"/>
+    </w:p>
+    <w:p>
+      <w:proofErr w:type="spellStart"/>
       <w:r>
         <w:rPr>
           <w:b/>
         </w:rPr>
         <w:t>Util</w:t>
       </w:r>
+      <w:proofErr w:type="spellEnd"/>
       <w:r>
         <w:t xml:space="preserve"> – Utility classes</w:t>
       </w:r>
@@ -2752,7 +3195,23 @@
         <w:t>Web</w:t>
       </w:r>
       <w:r>
-        <w:t xml:space="preserve"> – Extensions of the OpenEdge WebRequest and WebResponse classes</w:t>
+        <w:t xml:space="preserve"> – Extensions of the OpenEdge </w:t>
+      </w:r>
+      <w:proofErr w:type="spellStart"/>
+      <w:r>
+        <w:t>WebRequest</w:t>
+      </w:r>
+      <w:proofErr w:type="spellEnd"/>
+      <w:r>
+        <w:t xml:space="preserve"> and </w:t>
+      </w:r>
+      <w:proofErr w:type="spellStart"/>
+      <w:r>
+        <w:t>WebResponse</w:t>
+      </w:r>
+      <w:proofErr w:type="spellEnd"/>
+      <w:r>
+        <w:t xml:space="preserve"> classes</w:t>
       </w:r>
     </w:p>
     <w:p>
@@ -2799,6 +3258,8 @@
         </w:rPr>
         <w:t xml:space="preserve">. For instance, if you planned to override the </w:t>
       </w:r>
+      <w:proofErr w:type="spellStart"/>
+      <w:proofErr w:type="gramStart"/>
       <w:r>
         <w:rPr>
           <w:rFonts w:eastAsiaTheme="minorHAnsi"/>
@@ -2813,6 +3274,8 @@
         </w:rPr>
         <w:t>SessionManager</w:t>
       </w:r>
+      <w:proofErr w:type="spellEnd"/>
+      <w:proofErr w:type="gramEnd"/>
       <w:r>
         <w:rPr>
           <w:rFonts w:eastAsiaTheme="minorHAnsi"/>
@@ -2837,6 +3300,7 @@
         </w:rPr>
         <w:t xml:space="preserve"> be </w:t>
       </w:r>
+      <w:proofErr w:type="spellStart"/>
       <w:r>
         <w:rPr>
           <w:rFonts w:eastAsiaTheme="minorHAnsi"/>
@@ -2872,6 +3336,7 @@
         </w:rPr>
         <w:t>Core.Manager.SessionManager</w:t>
       </w:r>
+      <w:proofErr w:type="spellEnd"/>
       <w:r>
         <w:rPr>
           <w:rFonts w:eastAsiaTheme="minorHAnsi"/>
@@ -2932,6 +3397,8 @@
         </w:rPr>
         <w:t xml:space="preserve"> As another example, if you wanted to create your own set of project utilities the resulting path may look like </w:t>
       </w:r>
+      <w:proofErr w:type="spellStart"/>
+      <w:proofErr w:type="gramStart"/>
       <w:r>
         <w:rPr>
           <w:rFonts w:eastAsiaTheme="minorHAnsi"/>
@@ -2946,6 +3413,8 @@
         </w:rPr>
         <w:t>.Util.ClassName</w:t>
       </w:r>
+      <w:proofErr w:type="spellEnd"/>
+      <w:proofErr w:type="gramEnd"/>
       <w:r>
         <w:rPr>
           <w:rFonts w:eastAsiaTheme="minorHAnsi"/>
@@ -3049,7 +3518,51 @@
         <w:rPr>
           <w:rFonts w:eastAsiaTheme="minorHAnsi"/>
         </w:rPr>
-        <w:t>scheme for the files is straightforward: each config should directly relate to the manager it runs. For instance, the StartupManager should have a startup.json present. By default the config files will be located using the following directories, in order</w:t>
+        <w:t xml:space="preserve">scheme for the files is straightforward: each config should directly relate to the manager it runs. For instance, the </w:t>
+      </w:r>
+      <w:proofErr w:type="spellStart"/>
+      <w:r>
+        <w:rPr>
+          <w:rFonts w:eastAsiaTheme="minorHAnsi"/>
+        </w:rPr>
+        <w:t>StartupManager</w:t>
+      </w:r>
+      <w:proofErr w:type="spellEnd"/>
+      <w:r>
+        <w:rPr>
+          <w:rFonts w:eastAsiaTheme="minorHAnsi"/>
+        </w:rPr>
+        <w:t xml:space="preserve"> should have a </w:t>
+      </w:r>
+      <w:proofErr w:type="spellStart"/>
+      <w:proofErr w:type="gramStart"/>
+      <w:r>
+        <w:rPr>
+          <w:rFonts w:eastAsiaTheme="minorHAnsi"/>
+        </w:rPr>
+        <w:t>startup.json</w:t>
+      </w:r>
+      <w:proofErr w:type="spellEnd"/>
+      <w:proofErr w:type="gramEnd"/>
+      <w:r>
+        <w:rPr>
+          <w:rFonts w:eastAsiaTheme="minorHAnsi"/>
+        </w:rPr>
+        <w:t xml:space="preserve"> present. By </w:t>
+      </w:r>
+      <w:proofErr w:type="gramStart"/>
+      <w:r>
+        <w:rPr>
+          <w:rFonts w:eastAsiaTheme="minorHAnsi"/>
+        </w:rPr>
+        <w:t>default</w:t>
+      </w:r>
+      <w:proofErr w:type="gramEnd"/>
+      <w:r>
+        <w:rPr>
+          <w:rFonts w:eastAsiaTheme="minorHAnsi"/>
+        </w:rPr>
+        <w:t xml:space="preserve"> the config files will be located using the following directories, in order</w:t>
       </w:r>
       <w:r>
         <w:rPr>
@@ -3073,7 +3586,15 @@
         </w:numPr>
       </w:pPr>
       <w:r>
-        <w:t>&lt;CATALINA_BASE&gt;/conf/&lt;CONFIG_PROJECT_DIR&gt;</w:t>
+        <w:t>&lt;CATALINA_BASE&gt;/</w:t>
+      </w:r>
+      <w:proofErr w:type="spellStart"/>
+      <w:r>
+        <w:t>conf</w:t>
+      </w:r>
+      <w:proofErr w:type="spellEnd"/>
+      <w:r>
+        <w:t>/&lt;CONFIG_PROJECT_DIR&gt;</w:t>
       </w:r>
     </w:p>
     <w:p>
@@ -3097,7 +3618,15 @@
         </w:numPr>
       </w:pPr>
       <w:r>
-        <w:t>&lt;CATALINA_BASE&gt;/conf/spark</w:t>
+        <w:t>&lt;CATALINA_BASE&gt;/</w:t>
+      </w:r>
+      <w:proofErr w:type="spellStart"/>
+      <w:r>
+        <w:t>conf</w:t>
+      </w:r>
+      <w:proofErr w:type="spellEnd"/>
+      <w:r>
+        <w:t>/spark</w:t>
       </w:r>
     </w:p>
     <w:p>
@@ -3109,8 +3638,13 @@
         </w:numPr>
       </w:pPr>
       <w:r>
-        <w:t>&lt;CATALINA_BASE&gt;/conf</w:t>
-      </w:r>
+        <w:t>&lt;CATALINA_BASE&gt;/</w:t>
+      </w:r>
+      <w:proofErr w:type="spellStart"/>
+      <w:r>
+        <w:t>conf</w:t>
+      </w:r>
+      <w:proofErr w:type="spellEnd"/>
     </w:p>
     <w:p>
       <w:pPr>
@@ -3123,13 +3657,69 @@
         <w:rPr>
           <w:rFonts w:eastAsiaTheme="minorHAnsi"/>
         </w:rPr>
-        <w:t>For the path option “CONFIG_PROJECT_DIR”, this may be set as a session startup procedure parameter (sessionStartupProcParam)</w:t>
-      </w:r>
-      <w:r>
-        <w:rPr>
-          <w:rFonts w:eastAsiaTheme="minorHAnsi"/>
-        </w:rPr>
-        <w:t>, stated as a JSON string. This allows you to provide a project-specific configuration directory as part of the startup for your ABLApp—something extremely useful if utilizing multiple ABLApps within a single PAS instance. For an example, see the following option to set the configuration directory to &lt;CATALINA_BASE&gt;/conf/sports:</w:t>
+        <w:t>For the path option “CONFIG_PROJECT_DIR”, this may be set as a session startup procedure parameter (</w:t>
+      </w:r>
+      <w:proofErr w:type="spellStart"/>
+      <w:r>
+        <w:rPr>
+          <w:rFonts w:eastAsiaTheme="minorHAnsi"/>
+        </w:rPr>
+        <w:t>sessionStartupProcParam</w:t>
+      </w:r>
+      <w:proofErr w:type="spellEnd"/>
+      <w:r>
+        <w:rPr>
+          <w:rFonts w:eastAsiaTheme="minorHAnsi"/>
+        </w:rPr>
+        <w:t>)</w:t>
+      </w:r>
+      <w:r>
+        <w:rPr>
+          <w:rFonts w:eastAsiaTheme="minorHAnsi"/>
+        </w:rPr>
+        <w:t xml:space="preserve">, stated as a JSON string. This allows you to provide a project-specific configuration directory as part of the startup for your </w:t>
+      </w:r>
+      <w:proofErr w:type="spellStart"/>
+      <w:r>
+        <w:rPr>
+          <w:rFonts w:eastAsiaTheme="minorHAnsi"/>
+        </w:rPr>
+        <w:t>ABLApp</w:t>
+      </w:r>
+      <w:proofErr w:type="spellEnd"/>
+      <w:r>
+        <w:rPr>
+          <w:rFonts w:eastAsiaTheme="minorHAnsi"/>
+        </w:rPr>
+        <w:t xml:space="preserve">—something extremely useful if utilizing multiple </w:t>
+      </w:r>
+      <w:proofErr w:type="spellStart"/>
+      <w:r>
+        <w:rPr>
+          <w:rFonts w:eastAsiaTheme="minorHAnsi"/>
+        </w:rPr>
+        <w:t>ABLApps</w:t>
+      </w:r>
+      <w:proofErr w:type="spellEnd"/>
+      <w:r>
+        <w:rPr>
+          <w:rFonts w:eastAsiaTheme="minorHAnsi"/>
+        </w:rPr>
+        <w:t xml:space="preserve"> within a single PAS instance. For an example, see the following option to set the configuration directory to &lt;CATALINA_BASE&gt;/</w:t>
+      </w:r>
+      <w:proofErr w:type="spellStart"/>
+      <w:r>
+        <w:rPr>
+          <w:rFonts w:eastAsiaTheme="minorHAnsi"/>
+        </w:rPr>
+        <w:t>conf</w:t>
+      </w:r>
+      <w:proofErr w:type="spellEnd"/>
+      <w:r>
+        <w:rPr>
+          <w:rFonts w:eastAsiaTheme="minorHAnsi"/>
+        </w:rPr>
+        <w:t>/sports:</w:t>
       </w:r>
     </w:p>
     <w:p>
@@ -3138,11 +3728,41 @@
           <w:rFonts w:ascii="Source Code Pro" w:eastAsiaTheme="minorHAnsi" w:hAnsi="Source Code Pro"/>
         </w:rPr>
       </w:pPr>
+      <w:proofErr w:type="spellStart"/>
       <w:r>
         <w:rPr>
           <w:rFonts w:ascii="Source Code Pro" w:eastAsiaTheme="minorHAnsi" w:hAnsi="Source Code Pro"/>
         </w:rPr>
-        <w:t>sessionStartupProcParam={"ConfigDir": "sports"}</w:t>
+        <w:t>sessionStartupProcParam</w:t>
+      </w:r>
+      <w:proofErr w:type="spellEnd"/>
+      <w:proofErr w:type="gramStart"/>
+      <w:r>
+        <w:rPr>
+          <w:rFonts w:ascii="Source Code Pro" w:eastAsiaTheme="minorHAnsi" w:hAnsi="Source Code Pro"/>
+        </w:rPr>
+        <w:t>={</w:t>
+      </w:r>
+      <w:proofErr w:type="gramEnd"/>
+      <w:r>
+        <w:rPr>
+          <w:rFonts w:ascii="Source Code Pro" w:eastAsiaTheme="minorHAnsi" w:hAnsi="Source Code Pro"/>
+        </w:rPr>
+        <w:t>"</w:t>
+      </w:r>
+      <w:proofErr w:type="spellStart"/>
+      <w:r>
+        <w:rPr>
+          <w:rFonts w:ascii="Source Code Pro" w:eastAsiaTheme="minorHAnsi" w:hAnsi="Source Code Pro"/>
+        </w:rPr>
+        <w:t>ConfigDir</w:t>
+      </w:r>
+      <w:proofErr w:type="spellEnd"/>
+      <w:r>
+        <w:rPr>
+          <w:rFonts w:ascii="Source Code Pro" w:eastAsiaTheme="minorHAnsi" w:hAnsi="Source Code Pro"/>
+        </w:rPr>
+        <w:t>": "sports"}</w:t>
       </w:r>
     </w:p>
     <w:p>
@@ -3161,7 +3781,21 @@
         <w:rPr>
           <w:rFonts w:eastAsiaTheme="minorHAnsi"/>
         </w:rPr>
-        <w:t xml:space="preserve">In most cases the structure of these files represents a ProDataSet (multi-table) or Temp-Table (single) in their JSON form. As such, </w:t>
+        <w:t xml:space="preserve">In most cases the structure of these files represents a </w:t>
+      </w:r>
+      <w:proofErr w:type="spellStart"/>
+      <w:r>
+        <w:rPr>
+          <w:rFonts w:eastAsiaTheme="minorHAnsi"/>
+        </w:rPr>
+        <w:t>ProDataSet</w:t>
+      </w:r>
+      <w:proofErr w:type="spellEnd"/>
+      <w:r>
+        <w:rPr>
+          <w:rFonts w:eastAsiaTheme="minorHAnsi"/>
+        </w:rPr>
+        <w:t xml:space="preserve"> (multi-table) or Temp-Table (single) in their JSON form. As such, </w:t>
       </w:r>
       <w:r>
         <w:rPr>
@@ -3192,13 +3826,41 @@
         <w:rPr>
           <w:rFonts w:eastAsiaTheme="minorHAnsi"/>
         </w:rPr>
-        <w:t>lid JSON to be parsed correctly, and u</w:t>
-      </w:r>
-      <w:r>
-        <w:rPr>
-          <w:rFonts w:eastAsiaTheme="minorHAnsi"/>
-        </w:rPr>
-        <w:t>se of tools such as JSONLint (</w:t>
+        <w:t xml:space="preserve">lid JSON to be parsed </w:t>
+      </w:r>
+      <w:proofErr w:type="gramStart"/>
+      <w:r>
+        <w:rPr>
+          <w:rFonts w:eastAsiaTheme="minorHAnsi"/>
+        </w:rPr>
+        <w:t>correctly, and</w:t>
+      </w:r>
+      <w:proofErr w:type="gramEnd"/>
+      <w:r>
+        <w:rPr>
+          <w:rFonts w:eastAsiaTheme="minorHAnsi"/>
+        </w:rPr>
+        <w:t xml:space="preserve"> u</w:t>
+      </w:r>
+      <w:r>
+        <w:rPr>
+          <w:rFonts w:eastAsiaTheme="minorHAnsi"/>
+        </w:rPr>
+        <w:t xml:space="preserve">se of tools such as </w:t>
+      </w:r>
+      <w:proofErr w:type="spellStart"/>
+      <w:r>
+        <w:rPr>
+          <w:rFonts w:eastAsiaTheme="minorHAnsi"/>
+        </w:rPr>
+        <w:t>JSONLint</w:t>
+      </w:r>
+      <w:proofErr w:type="spellEnd"/>
+      <w:r>
+        <w:rPr>
+          <w:rFonts w:eastAsiaTheme="minorHAnsi"/>
+        </w:rPr>
+        <w:t xml:space="preserve"> (</w:t>
       </w:r>
       <w:hyperlink r:id="rId16" w:history="1">
         <w:r>
@@ -3336,6 +3998,8 @@
         </w:rPr>
         <w:t xml:space="preserve">The first configuration file you may encounter is </w:t>
       </w:r>
+      <w:proofErr w:type="spellStart"/>
+      <w:proofErr w:type="gramStart"/>
       <w:r>
         <w:rPr>
           <w:rFonts w:eastAsiaTheme="minorHAnsi"/>
@@ -3343,11 +4007,27 @@
         </w:rPr>
         <w:t>startup.json</w:t>
       </w:r>
-      <w:r>
-        <w:rPr>
-          <w:rFonts w:eastAsiaTheme="minorHAnsi"/>
-        </w:rPr>
-        <w:t xml:space="preserve"> for the StartupManager class. As previously noted, the first node of the file will be a “</w:t>
+      <w:proofErr w:type="spellEnd"/>
+      <w:proofErr w:type="gramEnd"/>
+      <w:r>
+        <w:rPr>
+          <w:rFonts w:eastAsiaTheme="minorHAnsi"/>
+        </w:rPr>
+        <w:t xml:space="preserve"> for the </w:t>
+      </w:r>
+      <w:proofErr w:type="spellStart"/>
+      <w:r>
+        <w:rPr>
+          <w:rFonts w:eastAsiaTheme="minorHAnsi"/>
+        </w:rPr>
+        <w:t>StartupManager</w:t>
+      </w:r>
+      <w:proofErr w:type="spellEnd"/>
+      <w:r>
+        <w:rPr>
+          <w:rFonts w:eastAsiaTheme="minorHAnsi"/>
+        </w:rPr>
+        <w:t xml:space="preserve"> class. As previously noted, the first node of the file will be a “</w:t>
       </w:r>
       <w:r>
         <w:rPr>
@@ -3362,6 +4042,7 @@
         </w:rPr>
         <w:t>” object which should contain a “</w:t>
       </w:r>
+      <w:proofErr w:type="spellStart"/>
       <w:r>
         <w:rPr>
           <w:rFonts w:eastAsiaTheme="minorHAnsi"/>
@@ -3369,6 +4050,7 @@
         </w:rPr>
         <w:t>ManagerMapping</w:t>
       </w:r>
+      <w:proofErr w:type="spellEnd"/>
       <w:r>
         <w:rPr>
           <w:rFonts w:eastAsiaTheme="minorHAnsi"/>
@@ -3445,6 +4127,7 @@
         </w:rPr>
         <w:t xml:space="preserve">s part of the </w:t>
       </w:r>
+      <w:proofErr w:type="spellStart"/>
       <w:r>
         <w:rPr>
           <w:rFonts w:eastAsiaTheme="minorHAnsi"/>
@@ -3457,6 +4140,7 @@
         </w:rPr>
         <w:t>’s</w:t>
       </w:r>
+      <w:proofErr w:type="spellEnd"/>
       <w:r>
         <w:rPr>
           <w:rFonts w:eastAsiaTheme="minorHAnsi"/>
@@ -3499,6 +4183,7 @@
         </w:rPr>
         <w:t xml:space="preserve"> the </w:t>
       </w:r>
+      <w:proofErr w:type="spellStart"/>
       <w:r>
         <w:rPr>
           <w:rFonts w:eastAsiaTheme="minorHAnsi"/>
@@ -3506,6 +4191,7 @@
         </w:rPr>
         <w:t>SessionManager</w:t>
       </w:r>
+      <w:proofErr w:type="spellEnd"/>
       <w:r>
         <w:rPr>
           <w:rFonts w:eastAsiaTheme="minorHAnsi"/>
@@ -3536,6 +4222,8 @@
         </w:rPr>
         <w:t xml:space="preserve">the </w:t>
       </w:r>
+      <w:proofErr w:type="spellStart"/>
+      <w:proofErr w:type="gramStart"/>
       <w:r>
         <w:rPr>
           <w:rFonts w:eastAsiaTheme="minorHAnsi"/>
@@ -3543,6 +4231,8 @@
         </w:rPr>
         <w:t>Spark.Core.Manager.IServiceManager</w:t>
       </w:r>
+      <w:proofErr w:type="spellEnd"/>
+      <w:proofErr w:type="gramEnd"/>
       <w:r>
         <w:rPr>
           <w:rFonts w:eastAsiaTheme="minorHAnsi"/>
@@ -3591,6 +4281,8 @@
         </w:rPr>
         <w:t xml:space="preserve"> In our example case, the default implementation is </w:t>
       </w:r>
+      <w:proofErr w:type="spellStart"/>
+      <w:proofErr w:type="gramStart"/>
       <w:r>
         <w:rPr>
           <w:rFonts w:eastAsiaTheme="minorHAnsi"/>
@@ -3598,6 +4290,8 @@
         </w:rPr>
         <w:t>Spark.Core.Manager.ServiceManager</w:t>
       </w:r>
+      <w:proofErr w:type="spellEnd"/>
+      <w:proofErr w:type="gramEnd"/>
       <w:r>
         <w:rPr>
           <w:rFonts w:eastAsiaTheme="minorHAnsi"/>
@@ -3613,9 +4307,13 @@
           <w:numId w:val="22"/>
         </w:numPr>
       </w:pPr>
+      <w:proofErr w:type="spellStart"/>
+      <w:proofErr w:type="gramStart"/>
       <w:r>
         <w:t>Spark.Core.Manager.ServiceManager</w:t>
       </w:r>
+      <w:proofErr w:type="spellEnd"/>
+      <w:proofErr w:type="gramEnd"/>
     </w:p>
     <w:p>
       <w:pPr>
@@ -3625,9 +4323,13 @@
           <w:numId w:val="22"/>
         </w:numPr>
       </w:pPr>
+      <w:proofErr w:type="spellStart"/>
+      <w:proofErr w:type="gramStart"/>
       <w:r>
         <w:t>Spark.Core.Manager.IServiceManager</w:t>
       </w:r>
+      <w:proofErr w:type="spellEnd"/>
+      <w:proofErr w:type="gramEnd"/>
     </w:p>
     <w:p>
       <w:pPr>
@@ -3637,9 +4339,13 @@
           <w:numId w:val="22"/>
         </w:numPr>
       </w:pPr>
+      <w:proofErr w:type="spellStart"/>
+      <w:proofErr w:type="gramStart"/>
       <w:r>
         <w:t>Ccs.Common.IServiceManager</w:t>
       </w:r>
+      <w:proofErr w:type="spellEnd"/>
+      <w:proofErr w:type="gramEnd"/>
     </w:p>
     <w:p>
       <w:pPr>
@@ -3649,9 +4355,13 @@
           <w:numId w:val="22"/>
         </w:numPr>
       </w:pPr>
+      <w:proofErr w:type="spellStart"/>
+      <w:proofErr w:type="gramStart"/>
       <w:r>
         <w:t>Ccs.Common.IManager</w:t>
       </w:r>
+      <w:proofErr w:type="spellEnd"/>
+      <w:proofErr w:type="gramEnd"/>
     </w:p>
     <w:p>
       <w:pPr>
@@ -3661,9 +4371,13 @@
           <w:numId w:val="22"/>
         </w:numPr>
       </w:pPr>
+      <w:proofErr w:type="spellStart"/>
+      <w:proofErr w:type="gramStart"/>
       <w:r>
         <w:t>Ccs.Common.IService</w:t>
       </w:r>
+      <w:proofErr w:type="spellEnd"/>
+      <w:proofErr w:type="gramEnd"/>
     </w:p>
     <w:p>
       <w:pPr>
@@ -3676,7 +4390,36 @@
         <w:rPr>
           <w:rFonts w:eastAsiaTheme="minorHAnsi"/>
         </w:rPr>
-        <w:t>This allows the framework to discover certain aspects about the manager in question. For example, if we used the IsA() method in ABL to check if the implementation were a “Ccs.Common.</w:t>
+        <w:t xml:space="preserve">This allows the framework to discover certain aspects about the manager in question. For example, if we used the </w:t>
+      </w:r>
+      <w:proofErr w:type="spellStart"/>
+      <w:proofErr w:type="gramStart"/>
+      <w:r>
+        <w:rPr>
+          <w:rFonts w:eastAsiaTheme="minorHAnsi"/>
+        </w:rPr>
+        <w:t>IsA</w:t>
+      </w:r>
+      <w:proofErr w:type="spellEnd"/>
+      <w:r>
+        <w:rPr>
+          <w:rFonts w:eastAsiaTheme="minorHAnsi"/>
+        </w:rPr>
+        <w:t>(</w:t>
+      </w:r>
+      <w:proofErr w:type="gramEnd"/>
+      <w:r>
+        <w:rPr>
+          <w:rFonts w:eastAsiaTheme="minorHAnsi"/>
+        </w:rPr>
+        <w:t>) method in ABL to check if the implementation were a “</w:t>
+      </w:r>
+      <w:proofErr w:type="spellStart"/>
+      <w:r>
+        <w:rPr>
+          <w:rFonts w:eastAsiaTheme="minorHAnsi"/>
+        </w:rPr>
+        <w:t>Ccs.Common.</w:t>
       </w:r>
       <w:r>
         <w:rPr>
@@ -3684,6 +4427,7 @@
         </w:rPr>
         <w:t>IServiceManager</w:t>
       </w:r>
+      <w:proofErr w:type="spellEnd"/>
       <w:r>
         <w:rPr>
           <w:rFonts w:eastAsiaTheme="minorHAnsi"/>
@@ -3694,14 +4438,44 @@
         <w:rPr>
           <w:rFonts w:eastAsiaTheme="minorHAnsi"/>
         </w:rPr>
-        <w:t xml:space="preserve"> (eg. getService</w:t>
-      </w:r>
-      <w:r>
-        <w:rPr>
-          <w:rFonts w:eastAsiaTheme="minorHAnsi"/>
-        </w:rPr>
-        <w:t xml:space="preserve"> and stopServices</w:t>
-      </w:r>
+        <w:t xml:space="preserve"> (</w:t>
+      </w:r>
+      <w:proofErr w:type="spellStart"/>
+      <w:r>
+        <w:rPr>
+          <w:rFonts w:eastAsiaTheme="minorHAnsi"/>
+        </w:rPr>
+        <w:t>eg.</w:t>
+      </w:r>
+      <w:proofErr w:type="spellEnd"/>
+      <w:r>
+        <w:rPr>
+          <w:rFonts w:eastAsiaTheme="minorHAnsi"/>
+        </w:rPr>
+        <w:t xml:space="preserve"> </w:t>
+      </w:r>
+      <w:proofErr w:type="spellStart"/>
+      <w:r>
+        <w:rPr>
+          <w:rFonts w:eastAsiaTheme="minorHAnsi"/>
+        </w:rPr>
+        <w:t>getService</w:t>
+      </w:r>
+      <w:proofErr w:type="spellEnd"/>
+      <w:r>
+        <w:rPr>
+          <w:rFonts w:eastAsiaTheme="minorHAnsi"/>
+        </w:rPr>
+        <w:t xml:space="preserve"> and </w:t>
+      </w:r>
+      <w:proofErr w:type="spellStart"/>
+      <w:r>
+        <w:rPr>
+          <w:rFonts w:eastAsiaTheme="minorHAnsi"/>
+        </w:rPr>
+        <w:t>stopServices</w:t>
+      </w:r>
+      <w:proofErr w:type="spellEnd"/>
       <w:r>
         <w:rPr>
           <w:rFonts w:eastAsiaTheme="minorHAnsi"/>
@@ -3812,6 +4586,8 @@
         </w:rPr>
         <w:t xml:space="preserve">example in another configuration file, </w:t>
       </w:r>
+      <w:proofErr w:type="spellStart"/>
+      <w:proofErr w:type="gramStart"/>
       <w:r>
         <w:rPr>
           <w:rFonts w:eastAsiaTheme="minorHAnsi"/>
@@ -3819,12 +4595,15 @@
         </w:rPr>
         <w:t>service.json</w:t>
       </w:r>
+      <w:proofErr w:type="spellEnd"/>
+      <w:proofErr w:type="gramEnd"/>
       <w:r>
         <w:rPr>
           <w:rFonts w:eastAsiaTheme="minorHAnsi"/>
         </w:rPr>
         <w:t xml:space="preserve"> for the </w:t>
       </w:r>
+      <w:proofErr w:type="spellStart"/>
       <w:r>
         <w:rPr>
           <w:rFonts w:eastAsiaTheme="minorHAnsi"/>
@@ -3832,6 +4611,7 @@
         </w:rPr>
         <w:t>ServiceManager</w:t>
       </w:r>
+      <w:proofErr w:type="spellEnd"/>
       <w:r>
         <w:rPr>
           <w:rFonts w:eastAsiaTheme="minorHAnsi"/>
@@ -3857,6 +4637,7 @@
         </w:rPr>
         <w:t>” object and a “</w:t>
       </w:r>
+      <w:proofErr w:type="spellStart"/>
       <w:r>
         <w:rPr>
           <w:rFonts w:eastAsiaTheme="minorHAnsi"/>
@@ -3864,6 +4645,7 @@
         </w:rPr>
         <w:t>ServiceMapping</w:t>
       </w:r>
+      <w:proofErr w:type="spellEnd"/>
       <w:r>
         <w:rPr>
           <w:rFonts w:eastAsiaTheme="minorHAnsi"/>
@@ -3900,8 +4682,23 @@
         <w:rPr>
           <w:rFonts w:eastAsiaTheme="minorHAnsi"/>
         </w:rPr>
-        <w:t xml:space="preserve"> By default the </w:t>
-      </w:r>
+        <w:t xml:space="preserve"> By </w:t>
+      </w:r>
+      <w:proofErr w:type="gramStart"/>
+      <w:r>
+        <w:rPr>
+          <w:rFonts w:eastAsiaTheme="minorHAnsi"/>
+        </w:rPr>
+        <w:t>default</w:t>
+      </w:r>
+      <w:proofErr w:type="gramEnd"/>
+      <w:r>
+        <w:rPr>
+          <w:rFonts w:eastAsiaTheme="minorHAnsi"/>
+        </w:rPr>
+        <w:t xml:space="preserve"> the </w:t>
+      </w:r>
+      <w:proofErr w:type="spellStart"/>
       <w:r>
         <w:rPr>
           <w:rFonts w:eastAsiaTheme="minorHAnsi"/>
@@ -3909,6 +4706,7 @@
         </w:rPr>
         <w:t>ClientContext</w:t>
       </w:r>
+      <w:proofErr w:type="spellEnd"/>
       <w:r>
         <w:rPr>
           <w:rFonts w:eastAsiaTheme="minorHAnsi"/>
@@ -3929,6 +4727,8 @@
         </w:rPr>
         <w:t xml:space="preserve">To begin, we need to create a new class which inherits the original. To illustrate this, refer to the </w:t>
       </w:r>
+      <w:proofErr w:type="spellStart"/>
+      <w:proofErr w:type="gramStart"/>
       <w:r>
         <w:rPr>
           <w:rFonts w:eastAsiaTheme="minorHAnsi"/>
@@ -3941,8 +4741,17 @@
           <w:rFonts w:eastAsiaTheme="minorHAnsi"/>
           <w:b/>
         </w:rPr>
-        <w:t>.Manager.ClientContext</w:t>
-      </w:r>
+        <w:t>.Manager</w:t>
+      </w:r>
+      <w:proofErr w:type="gramEnd"/>
+      <w:r>
+        <w:rPr>
+          <w:rFonts w:eastAsiaTheme="minorHAnsi"/>
+          <w:b/>
+        </w:rPr>
+        <w:t>.ClientContext</w:t>
+      </w:r>
+      <w:proofErr w:type="spellEnd"/>
       <w:r>
         <w:rPr>
           <w:rFonts w:eastAsiaTheme="minorHAnsi"/>
@@ -3986,6 +4795,8 @@
         </w:rPr>
         <w:t xml:space="preserve"> class </w:t>
       </w:r>
+      <w:proofErr w:type="spellStart"/>
+      <w:proofErr w:type="gramStart"/>
       <w:r>
         <w:rPr>
           <w:rFonts w:eastAsiaTheme="minorHAnsi"/>
@@ -3993,12 +4804,15 @@
         </w:rPr>
         <w:t>Spark.Core.Manager.ClientContext</w:t>
       </w:r>
+      <w:proofErr w:type="spellEnd"/>
+      <w:proofErr w:type="gramEnd"/>
       <w:r>
         <w:rPr>
           <w:rFonts w:eastAsiaTheme="minorHAnsi"/>
         </w:rPr>
         <w:t xml:space="preserve"> and </w:t>
       </w:r>
+      <w:proofErr w:type="spellStart"/>
       <w:r>
         <w:rPr>
           <w:rFonts w:eastAsiaTheme="minorHAnsi"/>
@@ -4006,6 +4820,7 @@
         </w:rPr>
         <w:t>Spark.Core.Manager.IClientContext</w:t>
       </w:r>
+      <w:proofErr w:type="spellEnd"/>
       <w:r>
         <w:rPr>
           <w:rFonts w:eastAsiaTheme="minorHAnsi"/>
@@ -4018,6 +4833,7 @@
         </w:rPr>
         <w:t xml:space="preserve"> From a functional standpoint you can now override any methods necessary from within the new class, though the next trick is to tell the application to use this alternative class. This is easily accomplished by changing the “Implementation” property of the appropriate </w:t>
       </w:r>
+      <w:proofErr w:type="spellStart"/>
       <w:r>
         <w:rPr>
           <w:rFonts w:eastAsiaTheme="minorHAnsi"/>
@@ -4025,6 +4841,7 @@
         </w:rPr>
         <w:t>ServiceMapping</w:t>
       </w:r>
+      <w:proofErr w:type="spellEnd"/>
       <w:r>
         <w:rPr>
           <w:rFonts w:eastAsiaTheme="minorHAnsi"/>
@@ -4035,7 +4852,23 @@
         <w:rPr>
           <w:rFonts w:eastAsiaTheme="minorHAnsi"/>
         </w:rPr>
-        <w:t xml:space="preserve"> In our case here this will be the new “Sports.Spark.CoreMmanager.ClientContext” </w:t>
+        <w:t xml:space="preserve"> In our case here this will be the new “</w:t>
+      </w:r>
+      <w:proofErr w:type="spellStart"/>
+      <w:proofErr w:type="gramStart"/>
+      <w:r>
+        <w:rPr>
+          <w:rFonts w:eastAsiaTheme="minorHAnsi"/>
+        </w:rPr>
+        <w:t>Sports.Spark.CoreMmanager.ClientContext</w:t>
+      </w:r>
+      <w:proofErr w:type="spellEnd"/>
+      <w:proofErr w:type="gramEnd"/>
+      <w:r>
+        <w:rPr>
+          <w:rFonts w:eastAsiaTheme="minorHAnsi"/>
+        </w:rPr>
+        <w:t xml:space="preserve">” </w:t>
       </w:r>
       <w:r>
         <w:rPr>
@@ -4133,13 +4966,27 @@
         <w:rPr>
           <w:rFonts w:eastAsiaTheme="minorHAnsi"/>
         </w:rPr>
-        <w:t xml:space="preserve"> we have a new and improved class, </w:t>
-      </w:r>
-      <w:r>
-        <w:rPr>
-          <w:rFonts w:eastAsiaTheme="minorHAnsi"/>
-        </w:rPr>
-        <w:t xml:space="preserve">but references to the class are passed as the original interface. Here is a quick example of how we </w:t>
+        <w:t xml:space="preserve"> we have a new and improved </w:t>
+      </w:r>
+      <w:proofErr w:type="gramStart"/>
+      <w:r>
+        <w:rPr>
+          <w:rFonts w:eastAsiaTheme="minorHAnsi"/>
+        </w:rPr>
+        <w:t xml:space="preserve">class, </w:t>
+      </w:r>
+      <w:r>
+        <w:rPr>
+          <w:rFonts w:eastAsiaTheme="minorHAnsi"/>
+        </w:rPr>
+        <w:t>but</w:t>
+      </w:r>
+      <w:proofErr w:type="gramEnd"/>
+      <w:r>
+        <w:rPr>
+          <w:rFonts w:eastAsiaTheme="minorHAnsi"/>
+        </w:rPr>
+        <w:t xml:space="preserve"> references to the class are passed as the original interface. Here is a quick example of how we </w:t>
       </w:r>
       <w:r>
         <w:rPr>
@@ -4198,8 +5045,18 @@
           <w:color w:val="000000" w:themeColor="text1"/>
           <w:szCs w:val="22"/>
         </w:rPr>
-        <w:t>define variable oClientContext</w:t>
-      </w:r>
+        <w:t xml:space="preserve">define variable </w:t>
+      </w:r>
+      <w:proofErr w:type="spellStart"/>
+      <w:r>
+        <w:rPr>
+          <w:rFonts w:ascii="Source Code Pro" w:hAnsi="Source Code Pro" w:cs="Source Code Pro"/>
+          <w:color w:val="000000" w:themeColor="text1"/>
+          <w:szCs w:val="22"/>
+        </w:rPr>
+        <w:t>oClientContext</w:t>
+      </w:r>
+      <w:proofErr w:type="spellEnd"/>
     </w:p>
     <w:p>
       <w:pPr>
@@ -4230,6 +5087,8 @@
         </w:rPr>
         <w:t xml:space="preserve">as </w:t>
       </w:r>
+      <w:proofErr w:type="spellStart"/>
+      <w:proofErr w:type="gramStart"/>
       <w:r>
         <w:rPr>
           <w:rFonts w:ascii="Source Code Pro" w:hAnsi="Source Code Pro" w:cs="Source Code Pro"/>
@@ -4237,8 +5096,19 @@
           <w:color w:val="000000" w:themeColor="text1"/>
           <w:szCs w:val="22"/>
         </w:rPr>
-        <w:t>Sports.Spark.Core.Manager.ClientContext</w:t>
-      </w:r>
+        <w:t>Sports.Spark.Core.Manager</w:t>
+      </w:r>
+      <w:proofErr w:type="gramEnd"/>
+      <w:r>
+        <w:rPr>
+          <w:rFonts w:ascii="Source Code Pro" w:hAnsi="Source Code Pro" w:cs="Source Code Pro"/>
+          <w:b/>
+          <w:color w:val="000000" w:themeColor="text1"/>
+          <w:szCs w:val="22"/>
+        </w:rPr>
+        <w:t>.ClientContext</w:t>
+      </w:r>
+      <w:proofErr w:type="spellEnd"/>
       <w:r>
         <w:rPr>
           <w:rFonts w:ascii="Source Code Pro" w:hAnsi="Source Code Pro" w:cs="Source Code Pro"/>
@@ -4269,20 +5139,49 @@
           <w:szCs w:val="22"/>
         </w:rPr>
       </w:pPr>
+      <w:proofErr w:type="spellStart"/>
       <w:r>
         <w:rPr>
           <w:rFonts w:ascii="Source Code Pro" w:hAnsi="Source Code Pro" w:cs="Source Code Pro"/>
           <w:color w:val="000000" w:themeColor="text1"/>
           <w:szCs w:val="22"/>
         </w:rPr>
-        <w:t>oClientContext = cast(Ccs.Common.Applicatio</w:t>
-      </w:r>
+        <w:t>oClientContext</w:t>
+      </w:r>
+      <w:proofErr w:type="spellEnd"/>
       <w:r>
         <w:rPr>
           <w:rFonts w:ascii="Source Code Pro" w:hAnsi="Source Code Pro" w:cs="Source Code Pro"/>
           <w:color w:val="000000" w:themeColor="text1"/>
           <w:szCs w:val="22"/>
         </w:rPr>
+        <w:t xml:space="preserve"> = </w:t>
+      </w:r>
+      <w:proofErr w:type="gramStart"/>
+      <w:r>
+        <w:rPr>
+          <w:rFonts w:ascii="Source Code Pro" w:hAnsi="Source Code Pro" w:cs="Source Code Pro"/>
+          <w:color w:val="000000" w:themeColor="text1"/>
+          <w:szCs w:val="22"/>
+        </w:rPr>
+        <w:t>cast(</w:t>
+      </w:r>
+      <w:proofErr w:type="spellStart"/>
+      <w:proofErr w:type="gramEnd"/>
+      <w:r>
+        <w:rPr>
+          <w:rFonts w:ascii="Source Code Pro" w:hAnsi="Source Code Pro" w:cs="Source Code Pro"/>
+          <w:color w:val="000000" w:themeColor="text1"/>
+          <w:szCs w:val="22"/>
+        </w:rPr>
+        <w:t>Ccs.Common.Applicatio</w:t>
+      </w:r>
+      <w:r>
+        <w:rPr>
+          <w:rFonts w:ascii="Source Code Pro" w:hAnsi="Source Code Pro" w:cs="Source Code Pro"/>
+          <w:color w:val="000000" w:themeColor="text1"/>
+          <w:szCs w:val="22"/>
+        </w:rPr>
         <w:t>n</w:t>
       </w:r>
       <w:r>
@@ -4293,6 +5192,7 @@
         </w:rPr>
         <w:t>:SessionManager</w:t>
       </w:r>
+      <w:proofErr w:type="spellEnd"/>
     </w:p>
     <w:p>
       <w:pPr>
@@ -4331,13 +5231,33 @@
         </w:rPr>
         <w:t xml:space="preserve">    </w:t>
       </w:r>
+      <w:proofErr w:type="gramStart"/>
       <w:r>
         <w:rPr>
           <w:rFonts w:ascii="Source Code Pro" w:hAnsi="Source Code Pro" w:cs="Source Code Pro"/>
           <w:color w:val="000000" w:themeColor="text1"/>
           <w:szCs w:val="22"/>
         </w:rPr>
-        <w:t>:CurrentClientContext,</w:t>
+        <w:t>:</w:t>
+      </w:r>
+      <w:proofErr w:type="spellStart"/>
+      <w:r>
+        <w:rPr>
+          <w:rFonts w:ascii="Source Code Pro" w:hAnsi="Source Code Pro" w:cs="Source Code Pro"/>
+          <w:color w:val="000000" w:themeColor="text1"/>
+          <w:szCs w:val="22"/>
+        </w:rPr>
+        <w:t>CurrentClientContext</w:t>
+      </w:r>
+      <w:proofErr w:type="spellEnd"/>
+      <w:proofErr w:type="gramEnd"/>
+      <w:r>
+        <w:rPr>
+          <w:rFonts w:ascii="Source Code Pro" w:hAnsi="Source Code Pro" w:cs="Source Code Pro"/>
+          <w:color w:val="000000" w:themeColor="text1"/>
+          <w:szCs w:val="22"/>
+        </w:rPr>
+        <w:t>,</w:t>
       </w:r>
     </w:p>
     <w:p>
@@ -4353,6 +5273,8 @@
           <w:szCs w:val="22"/>
         </w:rPr>
       </w:pPr>
+      <w:proofErr w:type="spellStart"/>
+      <w:proofErr w:type="gramStart"/>
       <w:r>
         <w:rPr>
           <w:rFonts w:ascii="Source Code Pro" w:hAnsi="Source Code Pro" w:cs="Source Code Pro"/>
@@ -4360,14 +5282,25 @@
           <w:color w:val="000000" w:themeColor="text1"/>
           <w:szCs w:val="22"/>
         </w:rPr>
-        <w:t>Sports.Spark.Core.Manager.ClientContext</w:t>
-      </w:r>
-      <w:r>
-        <w:rPr>
-          <w:rFonts w:ascii="Source Code Pro" w:hAnsi="Source Code Pro" w:cs="Source Code Pro"/>
+        <w:t>Sports.Spark.Core.Manager</w:t>
+      </w:r>
+      <w:proofErr w:type="gramEnd"/>
+      <w:r>
+        <w:rPr>
+          <w:rFonts w:ascii="Source Code Pro" w:hAnsi="Source Code Pro" w:cs="Source Code Pro"/>
+          <w:b/>
           <w:color w:val="000000" w:themeColor="text1"/>
           <w:szCs w:val="22"/>
         </w:rPr>
+        <w:t>.ClientContext</w:t>
+      </w:r>
+      <w:proofErr w:type="spellEnd"/>
+      <w:r>
+        <w:rPr>
+          <w:rFonts w:ascii="Source Code Pro" w:hAnsi="Source Code Pro" w:cs="Source Code Pro"/>
+          <w:color w:val="000000" w:themeColor="text1"/>
+          <w:szCs w:val="22"/>
+        </w:rPr>
         <w:t>).</w:t>
       </w:r>
     </w:p>
@@ -4402,6 +5335,8 @@
         </w:rPr>
         <w:t xml:space="preserve">Within the </w:t>
       </w:r>
+      <w:proofErr w:type="spellStart"/>
+      <w:proofErr w:type="gramStart"/>
       <w:r>
         <w:rPr>
           <w:rFonts w:eastAsiaTheme="minorHAnsi"/>
@@ -4409,12 +5344,15 @@
         </w:rPr>
         <w:t>Ccs.Common.Application</w:t>
       </w:r>
+      <w:proofErr w:type="spellEnd"/>
+      <w:proofErr w:type="gramEnd"/>
       <w:r>
         <w:rPr>
           <w:rFonts w:eastAsiaTheme="minorHAnsi"/>
         </w:rPr>
         <w:t xml:space="preserve"> class, the </w:t>
       </w:r>
+      <w:proofErr w:type="spellStart"/>
       <w:r>
         <w:rPr>
           <w:rFonts w:eastAsiaTheme="minorHAnsi"/>
@@ -4422,12 +5360,28 @@
         </w:rPr>
         <w:t>SessionManager</w:t>
       </w:r>
-      <w:r>
-        <w:rPr>
-          <w:rFonts w:eastAsiaTheme="minorHAnsi"/>
-        </w:rPr>
-        <w:t xml:space="preserve"> property points to the current SessionManager instance. However, the </w:t>
-      </w:r>
+      <w:proofErr w:type="spellEnd"/>
+      <w:r>
+        <w:rPr>
+          <w:rFonts w:eastAsiaTheme="minorHAnsi"/>
+        </w:rPr>
+        <w:t xml:space="preserve"> property points to the current </w:t>
+      </w:r>
+      <w:proofErr w:type="spellStart"/>
+      <w:r>
+        <w:rPr>
+          <w:rFonts w:eastAsiaTheme="minorHAnsi"/>
+        </w:rPr>
+        <w:t>SessionManager</w:t>
+      </w:r>
+      <w:proofErr w:type="spellEnd"/>
+      <w:r>
+        <w:rPr>
+          <w:rFonts w:eastAsiaTheme="minorHAnsi"/>
+        </w:rPr>
+        <w:t xml:space="preserve"> instance. However, the </w:t>
+      </w:r>
+      <w:proofErr w:type="spellStart"/>
       <w:r>
         <w:rPr>
           <w:rFonts w:eastAsiaTheme="minorHAnsi"/>
@@ -4435,12 +5389,15 @@
         </w:rPr>
         <w:t>CurrentClientContext</w:t>
       </w:r>
+      <w:proofErr w:type="spellEnd"/>
       <w:r>
         <w:rPr>
           <w:rFonts w:eastAsiaTheme="minorHAnsi"/>
         </w:rPr>
         <w:t xml:space="preserve"> object is of type </w:t>
       </w:r>
+      <w:proofErr w:type="spellStart"/>
+      <w:proofErr w:type="gramStart"/>
       <w:r>
         <w:rPr>
           <w:rFonts w:eastAsiaTheme="minorHAnsi"/>
@@ -4455,6 +5412,8 @@
         </w:rPr>
         <w:t>IClientContext</w:t>
       </w:r>
+      <w:proofErr w:type="spellEnd"/>
+      <w:proofErr w:type="gramEnd"/>
       <w:r>
         <w:rPr>
           <w:rFonts w:eastAsiaTheme="minorHAnsi"/>
@@ -4465,7 +5424,21 @@
         <w:rPr>
           <w:rFonts w:eastAsiaTheme="minorHAnsi"/>
         </w:rPr>
-        <w:t xml:space="preserve"> This same pattern can be applied to any other classes that you wish to override, and </w:t>
+        <w:t xml:space="preserve"> This same pattern can be applied to any other classes that you wish to </w:t>
+      </w:r>
+      <w:proofErr w:type="gramStart"/>
+      <w:r>
+        <w:rPr>
+          <w:rFonts w:eastAsiaTheme="minorHAnsi"/>
+        </w:rPr>
+        <w:t>override, and</w:t>
+      </w:r>
+      <w:proofErr w:type="gramEnd"/>
+      <w:r>
+        <w:rPr>
+          <w:rFonts w:eastAsiaTheme="minorHAnsi"/>
+        </w:rPr>
+        <w:t xml:space="preserve"> </w:t>
       </w:r>
       <w:r>
         <w:rPr>
@@ -4699,7 +5672,7 @@
                       </a:ln>
                       <a:extLst>
                         <a:ext uri="{91240B29-F687-4f45-9708-019B960494DF}">
-                          <a14:hiddenLine xmlns:mo="http://schemas.microsoft.com/office/mac/office/2008/main" xmlns:mv="urn:schemas-microsoft-com:mac:vml" xmlns:o="urn:schemas-microsoft-com:office:office" xmlns:v="urn:schemas-microsoft-com:vml" xmlns:w10="urn:schemas-microsoft-com:office:word" xmlns:w="http://schemas.openxmlformats.org/wordprocessingml/2006/main" xmlns:a14="http://schemas.microsoft.com/office/drawing/2010/main" xmlns="" w="0">
+                          <a14:hiddenLine xmlns="" xmlns:a14="http://schemas.microsoft.com/office/drawing/2010/main" xmlns:w="http://schemas.openxmlformats.org/wordprocessingml/2006/main" xmlns:w10="urn:schemas-microsoft-com:office:word" xmlns:v="urn:schemas-microsoft-com:vml" xmlns:o="urn:schemas-microsoft-com:office:office" xmlns:mv="urn:schemas-microsoft-com:mac:vml" xmlns:mo="http://schemas.microsoft.com/office/mac/office/2008/main" w="0">
                             <a:solidFill>
                               <a:srgbClr val="000000"/>
                             </a:solidFill>
@@ -8247,6 +9220,15 @@
 </file>
 
 <file path=customXml/item1.xml><?xml version="1.0" encoding="utf-8"?>
+<?mso-contentType ?>
+<FormTemplates xmlns="http://schemas.microsoft.com/sharepoint/v3/contenttype/forms">
+  <Display>DocumentLibraryForm</Display>
+  <Edit>DocumentLibraryForm</Edit>
+  <New>DocumentLibraryForm</New>
+</FormTemplates>
+</file>
+
+<file path=customXml/item2.xml><?xml version="1.0" encoding="utf-8"?>
 <p:properties xmlns:p="http://schemas.microsoft.com/office/2006/metadata/properties" xmlns:xsi="http://www.w3.org/2001/XMLSchema-instance">
   <documentManagement>
     <Policy xmlns="0dfb052e-cb13-4d19-82cf-940ca1bb85b7">false</Policy>
@@ -8303,25 +9285,7 @@
 </p:properties>
 </file>
 
-<file path=customXml/item2.xml><?xml version="1.0" encoding="utf-8"?>
-<?mso-contentType ?>
-<FormTemplates xmlns="http://schemas.microsoft.com/sharepoint/v3/contenttype/forms">
-  <Display>DocumentLibraryForm</Display>
-  <Edit>DocumentLibraryForm</Edit>
-  <New>DocumentLibraryForm</New>
-</FormTemplates>
-</file>
-
 <file path=customXml/item3.xml><?xml version="1.0" encoding="utf-8"?>
-<LongProperties xmlns="http://schemas.microsoft.com/office/2006/metadata/longProperties"/>
-</file>
-
-<file path=customXml/item4.xml><?xml version="1.0" encoding="utf-8"?>
-<?mso-contentType ?>
-<SharedContentType xmlns="Microsoft.SharePoint.Taxonomy.ContentTypeSync" SourceId="c28caf4e-97a5-482b-b76c-1611355cdda6" ContentTypeId="0x01010077500574B4721043A1B2E65B865EB44001" PreviousValue="false"/>
-</file>
-
-<file path=customXml/item5.xml><?xml version="1.0" encoding="utf-8"?>
 <ct:contentTypeSchema xmlns:ct="http://schemas.microsoft.com/office/2006/metadata/contentType" xmlns:ma="http://schemas.microsoft.com/office/2006/metadata/properties/metaAttributes" ct:_="" ma:_="" ma:contentTypeName="Marketing Document" ma:contentTypeID="0x01010077500574B4721043A1B2E65B865EB440010003476895775C2446B96EE1200BFBC494" ma:contentTypeVersion="49" ma:contentTypeDescription="Create a new document." ma:contentTypeScope="" ma:versionID="377ba89ba879a838786c58561a7d97b6">
   <xsd:schema xmlns:xsd="http://www.w3.org/2001/XMLSchema" xmlns:xs="http://www.w3.org/2001/XMLSchema" xmlns:p="http://schemas.microsoft.com/office/2006/metadata/properties" xmlns:ns2="0dfb052e-cb13-4d19-82cf-940ca1bb85b7" xmlns:ns3="9e282a2b-0d30-4048-ad8b-cd441d000a08" xmlns:ns4="9e244160-759d-472e-925e-0993d518e217" targetNamespace="http://schemas.microsoft.com/office/2006/metadata/properties" ma:root="true" ma:fieldsID="a7fd2dd7e61343e11d7c9e99d21fa2fc" ns2:_="" ns3:_="" ns4:_="">
     <xsd:import namespace="0dfb052e-cb13-4d19-82cf-940ca1bb85b7"/>
@@ -8637,11 +9601,28 @@
 </ct:contentTypeSchema>
 </file>
 
+<file path=customXml/item4.xml><?xml version="1.0" encoding="utf-8"?>
+<?mso-contentType ?>
+<SharedContentType xmlns="Microsoft.SharePoint.Taxonomy.ContentTypeSync" SourceId="c28caf4e-97a5-482b-b76c-1611355cdda6" ContentTypeId="0x01010077500574B4721043A1B2E65B865EB44001" PreviousValue="false"/>
+</file>
+
+<file path=customXml/item5.xml><?xml version="1.0" encoding="utf-8"?>
+<LongProperties xmlns="http://schemas.microsoft.com/office/2006/metadata/longProperties"/>
+</file>
+
 <file path=customXml/item6.xml><?xml version="1.0" encoding="utf-8"?>
 <b:Sources xmlns:b="http://schemas.openxmlformats.org/officeDocument/2006/bibliography" xmlns="http://schemas.openxmlformats.org/officeDocument/2006/bibliography" SelectedStyle="\APASixthEditionOfficeOnline.xsl" StyleName="APA" Version="6"/>
 </file>
 
 <file path=customXml/itemProps1.xml><?xml version="1.0" encoding="utf-8"?>
+<ds:datastoreItem xmlns:ds="http://schemas.openxmlformats.org/officeDocument/2006/customXml" ds:itemID="{84B35A4A-8087-49A4-A711-28E5681D2A19}">
+  <ds:schemaRefs>
+    <ds:schemaRef ds:uri="http://schemas.microsoft.com/sharepoint/v3/contenttype/forms"/>
+  </ds:schemaRefs>
+</ds:datastoreItem>
+</file>
+
+<file path=customXml/itemProps2.xml><?xml version="1.0" encoding="utf-8"?>
 <ds:datastoreItem xmlns:ds="http://schemas.openxmlformats.org/officeDocument/2006/customXml" ds:itemID="{3D7BC9F3-4BF9-4531-A523-6F6ED26E6334}">
   <ds:schemaRefs>
     <ds:schemaRef ds:uri="http://schemas.microsoft.com/office/2006/metadata/properties"/>
@@ -8651,31 +9632,7 @@
 </ds:datastoreItem>
 </file>
 
-<file path=customXml/itemProps2.xml><?xml version="1.0" encoding="utf-8"?>
-<ds:datastoreItem xmlns:ds="http://schemas.openxmlformats.org/officeDocument/2006/customXml" ds:itemID="{84B35A4A-8087-49A4-A711-28E5681D2A19}">
-  <ds:schemaRefs>
-    <ds:schemaRef ds:uri="http://schemas.microsoft.com/sharepoint/v3/contenttype/forms"/>
-  </ds:schemaRefs>
-</ds:datastoreItem>
-</file>
-
 <file path=customXml/itemProps3.xml><?xml version="1.0" encoding="utf-8"?>
-<ds:datastoreItem xmlns:ds="http://schemas.openxmlformats.org/officeDocument/2006/customXml" ds:itemID="{119047CC-6501-4D4A-A09F-8B966F3F656C}">
-  <ds:schemaRefs>
-    <ds:schemaRef ds:uri="http://schemas.microsoft.com/office/2006/metadata/longProperties"/>
-  </ds:schemaRefs>
-</ds:datastoreItem>
-</file>
-
-<file path=customXml/itemProps4.xml><?xml version="1.0" encoding="utf-8"?>
-<ds:datastoreItem xmlns:ds="http://schemas.openxmlformats.org/officeDocument/2006/customXml" ds:itemID="{513813EC-7ADF-4217-8EE8-A0ACB84B59A7}">
-  <ds:schemaRefs>
-    <ds:schemaRef ds:uri="Microsoft.SharePoint.Taxonomy.ContentTypeSync"/>
-  </ds:schemaRefs>
-</ds:datastoreItem>
-</file>
-
-<file path=customXml/itemProps5.xml><?xml version="1.0" encoding="utf-8"?>
 <ds:datastoreItem xmlns:ds="http://schemas.openxmlformats.org/officeDocument/2006/customXml" ds:itemID="{3E77E685-EC07-4066-85E9-2D7C15E6F8F2}">
   <ds:schemaRefs>
     <ds:schemaRef ds:uri="http://schemas.microsoft.com/office/2006/metadata/contentType"/>
@@ -8695,8 +9652,24 @@
 </ds:datastoreItem>
 </file>
 
+<file path=customXml/itemProps4.xml><?xml version="1.0" encoding="utf-8"?>
+<ds:datastoreItem xmlns:ds="http://schemas.openxmlformats.org/officeDocument/2006/customXml" ds:itemID="{513813EC-7ADF-4217-8EE8-A0ACB84B59A7}">
+  <ds:schemaRefs>
+    <ds:schemaRef ds:uri="Microsoft.SharePoint.Taxonomy.ContentTypeSync"/>
+  </ds:schemaRefs>
+</ds:datastoreItem>
+</file>
+
+<file path=customXml/itemProps5.xml><?xml version="1.0" encoding="utf-8"?>
+<ds:datastoreItem xmlns:ds="http://schemas.openxmlformats.org/officeDocument/2006/customXml" ds:itemID="{119047CC-6501-4D4A-A09F-8B966F3F656C}">
+  <ds:schemaRefs>
+    <ds:schemaRef ds:uri="http://schemas.microsoft.com/office/2006/metadata/longProperties"/>
+  </ds:schemaRefs>
+</ds:datastoreItem>
+</file>
+
 <file path=customXml/itemProps6.xml><?xml version="1.0" encoding="utf-8"?>
-<ds:datastoreItem xmlns:ds="http://schemas.openxmlformats.org/officeDocument/2006/customXml" ds:itemID="{C38CA853-06E3-2E45-9A49-10C26EB82621}">
+<ds:datastoreItem xmlns:ds="http://schemas.openxmlformats.org/officeDocument/2006/customXml" ds:itemID="{5A491FF3-A436-264A-A912-7BF2EFD1BDB7}">
   <ds:schemaRefs>
     <ds:schemaRef ds:uri="http://schemas.openxmlformats.org/officeDocument/2006/bibliography"/>
   </ds:schemaRefs>

</xml_diff>

<commit_message>
Updating build and documentation for new release.
</commit_message>
<xml_diff>
--- a/docs/Spark Components Guide.docx
+++ b/docs/Spark Components Guide.docx
@@ -45,10 +45,10 @@
     <w:p/>
     <w:p>
       <w:r>
-        <w:t>August</w:t>
-      </w:r>
-      <w:r>
-        <w:t xml:space="preserve"> 2018</w:t>
+        <w:t xml:space="preserve">September </w:t>
+      </w:r>
+      <w:r>
+        <w:t>2018</w:t>
       </w:r>
     </w:p>
     <w:p/>
@@ -514,15 +514,7 @@
         <w:t xml:space="preserve"> a .ZIP</w:t>
       </w:r>
       <w:r>
-        <w:t xml:space="preserve"> </w:t>
-      </w:r>
-      <w:proofErr w:type="gramStart"/>
-      <w:r>
-        <w:t>or .</w:t>
-      </w:r>
-      <w:proofErr w:type="gramEnd"/>
-      <w:r>
-        <w:t>TAR.GZ</w:t>
+        <w:t xml:space="preserve"> or .TAR.GZ</w:t>
       </w:r>
       <w:r>
         <w:t xml:space="preserve"> archive (~90MB).</w:t>
@@ -2340,13 +2332,7 @@
       </w:r>
       <w:proofErr w:type="spellEnd"/>
       <w:r>
-        <w:t xml:space="preserve"> – Utilized</w:t>
-      </w:r>
-      <w:r>
-        <w:t xml:space="preserve"> (read: required)</w:t>
-      </w:r>
-      <w:r>
-        <w:t xml:space="preserve"> by the </w:t>
+        <w:t xml:space="preserve"> – Utilized (read: required) by the </w:t>
       </w:r>
       <w:proofErr w:type="spellStart"/>
       <w:r>
@@ -2365,6 +2351,7 @@
       <w:r>
         <w:rPr>
           <w:b/>
+          <w:color w:val="000000" w:themeColor="text1"/>
         </w:rPr>
         <w:t>RouteManager</w:t>
       </w:r>
@@ -2372,6 +2359,7 @@
       <w:r>
         <w:rPr>
           <w:b/>
+          <w:color w:val="000000" w:themeColor="text1"/>
         </w:rPr>
         <w:t xml:space="preserve"> </w:t>
       </w:r>
@@ -2407,21 +2395,45 @@
         <w:rPr>
           <w:b/>
           <w:i/>
-        </w:rPr>
-        <w:t>This may be deprecated in a future release.</w:t>
-      </w:r>
-    </w:p>
-    <w:p>
-      <w:proofErr w:type="spellStart"/>
-      <w:r>
-        <w:rPr>
-          <w:b/>
+          <w:color w:val="FF0000"/>
+        </w:rPr>
+        <w:t xml:space="preserve">This </w:t>
+      </w:r>
+      <w:r>
+        <w:rPr>
+          <w:b/>
+          <w:i/>
+          <w:color w:val="FF0000"/>
+        </w:rPr>
+        <w:t>will</w:t>
+      </w:r>
+      <w:r>
+        <w:rPr>
+          <w:b/>
+          <w:i/>
+          <w:color w:val="FF0000"/>
+        </w:rPr>
+        <w:t xml:space="preserve"> be deprecated in a future release.</w:t>
+      </w:r>
+    </w:p>
+    <w:p>
+      <w:proofErr w:type="spellStart"/>
+      <w:r>
+        <w:rPr>
+          <w:b/>
+          <w:color w:val="000000" w:themeColor="text1"/>
         </w:rPr>
         <w:t>MessageManager</w:t>
       </w:r>
       <w:proofErr w:type="spellEnd"/>
       <w:r>
-        <w:t xml:space="preserve"> – In </w:t>
+        <w:rPr>
+          <w:color w:val="000000" w:themeColor="text1"/>
+        </w:rPr>
+        <w:t xml:space="preserve"> </w:t>
+      </w:r>
+      <w:r>
+        <w:t xml:space="preserve">– In </w:t>
       </w:r>
       <w:r>
         <w:t>toolkit</w:t>
@@ -2466,8 +2478,25 @@
         <w:rPr>
           <w:b/>
           <w:i/>
-        </w:rPr>
-        <w:t>Therefore, this feature may be deprecated in a future release.</w:t>
+          <w:color w:val="FF0000"/>
+        </w:rPr>
+        <w:t xml:space="preserve">Therefore, this feature </w:t>
+      </w:r>
+      <w:r>
+        <w:rPr>
+          <w:b/>
+          <w:i/>
+          <w:color w:val="FF0000"/>
+        </w:rPr>
+        <w:t>will</w:t>
+      </w:r>
+      <w:r>
+        <w:rPr>
+          <w:b/>
+          <w:i/>
+          <w:color w:val="FF0000"/>
+        </w:rPr>
+        <w:t xml:space="preserve"> be deprecated in a future release.</w:t>
       </w:r>
       <w:r>
         <w:t xml:space="preserve"> In place of utilizing the </w:t>
@@ -2851,368 +2880,429 @@
         </w:rPr>
         <w:t>().</w:t>
       </w:r>
+    </w:p>
+    <w:p>
+      <w:pPr>
+        <w:ind w:firstLine="720"/>
+      </w:pPr>
+      <w:r>
+        <w:t xml:space="preserve">To ensure that managers are stopped and objects removed from agent memory, a </w:t>
+      </w:r>
+      <w:r>
+        <w:t xml:space="preserve">default </w:t>
+      </w:r>
+      <w:r>
+        <w:t xml:space="preserve">shutdown procedure </w:t>
+      </w:r>
+      <w:r>
+        <w:rPr>
+          <w:b/>
+        </w:rPr>
+        <w:t>Spark/</w:t>
+      </w:r>
+      <w:proofErr w:type="spellStart"/>
+      <w:proofErr w:type="gramStart"/>
+      <w:r>
+        <w:rPr>
+          <w:b/>
+        </w:rPr>
+        <w:t>shutdown.p</w:t>
+      </w:r>
+      <w:proofErr w:type="spellEnd"/>
+      <w:proofErr w:type="gramEnd"/>
+      <w:r>
+        <w:t xml:space="preserve"> </w:t>
+      </w:r>
+      <w:r>
+        <w:t>is provided</w:t>
+      </w:r>
+      <w:r>
+        <w:t xml:space="preserve"> to perform this action. In addition, when the </w:t>
+      </w:r>
+      <w:proofErr w:type="spellStart"/>
+      <w:r>
+        <w:rPr>
+          <w:b/>
+        </w:rPr>
+        <w:t>log-</w:t>
+      </w:r>
+      <w:proofErr w:type="gramStart"/>
+      <w:r>
+        <w:rPr>
+          <w:b/>
+        </w:rPr>
+        <w:t>manager:logging</w:t>
+      </w:r>
+      <w:proofErr w:type="gramEnd"/>
+      <w:r>
+        <w:rPr>
+          <w:b/>
+        </w:rPr>
+        <w:t>-level</w:t>
+      </w:r>
+      <w:proofErr w:type="spellEnd"/>
+      <w:r>
+        <w:t xml:space="preserve"> is set to 3 or higher the script will automatically output a list of objects, buffers, handles, queries, sockets, and procedures still in memory. This can be a helpful tool for identifying memory leaks within your application.</w:t>
+      </w:r>
+      <w:r>
+        <w:t xml:space="preserve"> As with the startup procedure you are free to create your own</w:t>
+      </w:r>
+      <w:r>
+        <w:t xml:space="preserve"> </w:t>
+      </w:r>
+      <w:proofErr w:type="gramStart"/>
+      <w:r>
+        <w:t>code, and</w:t>
+      </w:r>
+      <w:proofErr w:type="gramEnd"/>
+      <w:r>
+        <w:t xml:space="preserve"> can simply run the original procedure to perform default actions if desired.</w:t>
+      </w:r>
+    </w:p>
+    <w:p/>
+    <w:p>
+      <w:pPr>
+        <w:spacing w:before="0"/>
+        <w:rPr>
+          <w:rFonts w:eastAsiaTheme="minorHAnsi" w:cs="Arial"/>
+          <w:b/>
+          <w:sz w:val="40"/>
+          <w:szCs w:val="40"/>
+        </w:rPr>
+      </w:pPr>
+      <w:r>
+        <w:br w:type="page"/>
+      </w:r>
+    </w:p>
+    <w:p>
+      <w:pPr>
+        <w:pStyle w:val="Heading"/>
+      </w:pPr>
+      <w:r>
+        <w:lastRenderedPageBreak/>
+        <w:t>Directory Structure</w:t>
+      </w:r>
+    </w:p>
+    <w:p>
+      <w:pPr>
+        <w:ind w:firstLine="720"/>
+      </w:pPr>
+      <w:r>
+        <w:t>All toolkit code is contained within a “</w:t>
+      </w:r>
+      <w:r>
+        <w:rPr>
+          <w:b/>
+        </w:rPr>
+        <w:t>Spark</w:t>
+      </w:r>
+      <w:r>
+        <w:t>” folder, with the immediate components located within a “</w:t>
+      </w:r>
+      <w:r>
+        <w:rPr>
+          <w:b/>
+        </w:rPr>
+        <w:t>Core</w:t>
+      </w:r>
+      <w:r>
+        <w:t xml:space="preserve">” folder. </w:t>
+      </w:r>
+      <w:r>
+        <w:t>As a point of history</w:t>
+      </w:r>
+      <w:r>
+        <w:t>, o</w:t>
+      </w:r>
+      <w:r>
+        <w:t>riginally there was a separate “UI” folder which added a</w:t>
+      </w:r>
+      <w:r>
+        <w:t xml:space="preserve"> presentation</w:t>
+      </w:r>
+      <w:r>
+        <w:t xml:space="preserve"> layer above the Core </w:t>
+      </w:r>
+      <w:proofErr w:type="gramStart"/>
+      <w:r>
+        <w:t>components, but</w:t>
+      </w:r>
+      <w:proofErr w:type="gramEnd"/>
+      <w:r>
+        <w:t xml:space="preserve"> was removed </w:t>
+      </w:r>
+      <w:r>
+        <w:t>as it no longer fit within the strategy of the Spark efforts.</w:t>
+      </w:r>
+      <w:r>
+        <w:t xml:space="preserve"> To avoid breaking legacy code </w:t>
+      </w:r>
+      <w:r>
+        <w:t xml:space="preserve">and projects implemented so far using the framework, </w:t>
+      </w:r>
+      <w:r>
+        <w:t>this core folder was retained as part of the class path.</w:t>
+      </w:r>
+    </w:p>
+    <w:p>
+      <w:r>
+        <w:rPr>
+          <w:b/>
+        </w:rPr>
+        <w:t>Constant</w:t>
+      </w:r>
+      <w:r>
+        <w:t xml:space="preserve"> – Static values</w:t>
+      </w:r>
+      <w:r>
+        <w:t xml:space="preserve"> and constants</w:t>
+      </w:r>
+    </w:p>
+    <w:p>
+      <w:r>
+        <w:rPr>
+          <w:b/>
+        </w:rPr>
+        <w:t>Handler</w:t>
+      </w:r>
+      <w:r>
+        <w:t xml:space="preserve"> – </w:t>
+      </w:r>
+      <w:r>
+        <w:t>I</w:t>
+      </w:r>
+      <w:r>
+        <w:t xml:space="preserve">mplementations of </w:t>
+      </w:r>
+      <w:proofErr w:type="spellStart"/>
+      <w:r>
+        <w:t>WebHandler</w:t>
+      </w:r>
+      <w:proofErr w:type="spellEnd"/>
+      <w:r>
+        <w:t xml:space="preserve"> classes</w:t>
+      </w:r>
+    </w:p>
+    <w:p>
+      <w:r>
+        <w:rPr>
+          <w:b/>
+        </w:rPr>
+        <w:t>Interface</w:t>
+      </w:r>
+      <w:r>
+        <w:t xml:space="preserve"> – Service interfaces </w:t>
+      </w:r>
+      <w:r>
+        <w:t xml:space="preserve">for the </w:t>
+      </w:r>
+      <w:proofErr w:type="spellStart"/>
+      <w:r>
+        <w:t>RouteManager</w:t>
+      </w:r>
+      <w:proofErr w:type="spellEnd"/>
+      <w:r>
+        <w:t xml:space="preserve"> and façade classes</w:t>
+      </w:r>
+    </w:p>
+    <w:p>
+      <w:r>
+        <w:rPr>
+          <w:b/>
+        </w:rPr>
+        <w:t>Lib</w:t>
+      </w:r>
+      <w:r>
+        <w:t xml:space="preserve"> – Include files</w:t>
+      </w:r>
+      <w:r>
+        <w:t xml:space="preserve"> for common features</w:t>
+      </w:r>
+    </w:p>
+    <w:p>
+      <w:r>
+        <w:rPr>
+          <w:b/>
+        </w:rPr>
+        <w:t>Manager</w:t>
+      </w:r>
+      <w:r>
+        <w:t xml:space="preserve"> – Manager implementations</w:t>
+      </w:r>
+      <w:r>
+        <w:t xml:space="preserve"> and customized class interfaces</w:t>
+      </w:r>
+    </w:p>
+    <w:p>
+      <w:r>
+        <w:rPr>
+          <w:b/>
+        </w:rPr>
+        <w:t>Message</w:t>
+      </w:r>
+      <w:r>
+        <w:t xml:space="preserve"> – Message classes</w:t>
+      </w:r>
+      <w:r>
+        <w:t>, primarily</w:t>
+      </w:r>
+      <w:r>
+        <w:t xml:space="preserve"> for the </w:t>
+      </w:r>
+      <w:proofErr w:type="spellStart"/>
+      <w:r>
+        <w:t>MessageManager</w:t>
+      </w:r>
+      <w:proofErr w:type="spellEnd"/>
+    </w:p>
+    <w:p>
+      <w:r>
+        <w:rPr>
+          <w:b/>
+        </w:rPr>
+        <w:t>Security</w:t>
+      </w:r>
+      <w:r>
+        <w:t xml:space="preserve"> – User and data security modules, </w:t>
+      </w:r>
+      <w:proofErr w:type="spellStart"/>
+      <w:r>
+        <w:t>eg.</w:t>
+      </w:r>
+      <w:proofErr w:type="spellEnd"/>
+      <w:r>
+        <w:t xml:space="preserve"> </w:t>
+      </w:r>
+      <w:proofErr w:type="spellStart"/>
+      <w:r>
+        <w:t>OERealm</w:t>
+      </w:r>
+      <w:proofErr w:type="spellEnd"/>
+      <w:r>
+        <w:t xml:space="preserve"> and hashing</w:t>
+      </w:r>
+    </w:p>
+    <w:p>
+      <w:r>
+        <w:rPr>
+          <w:b/>
+        </w:rPr>
+        <w:t>Service</w:t>
+      </w:r>
+      <w:r>
+        <w:t xml:space="preserve"> – Service classes for the </w:t>
+      </w:r>
+      <w:proofErr w:type="spellStart"/>
+      <w:r>
+        <w:t>ServiceManager</w:t>
+      </w:r>
+      <w:proofErr w:type="spellEnd"/>
+    </w:p>
+    <w:p>
+      <w:proofErr w:type="spellStart"/>
+      <w:r>
+        <w:rPr>
+          <w:b/>
+        </w:rPr>
+        <w:t>Util</w:t>
+      </w:r>
+      <w:proofErr w:type="spellEnd"/>
+      <w:r>
+        <w:t xml:space="preserve"> – Utility classes</w:t>
+      </w:r>
+      <w:r>
+        <w:t xml:space="preserve"> and common</w:t>
+      </w:r>
+      <w:r>
+        <w:t xml:space="preserve"> application</w:t>
+      </w:r>
+      <w:r>
+        <w:t xml:space="preserve"> tools</w:t>
+      </w:r>
+    </w:p>
+    <w:p>
+      <w:r>
+        <w:rPr>
+          <w:b/>
+        </w:rPr>
+        <w:t>Web</w:t>
+      </w:r>
+      <w:r>
+        <w:t xml:space="preserve"> – Extensions of the OpenEdge </w:t>
+      </w:r>
+      <w:proofErr w:type="spellStart"/>
+      <w:r>
+        <w:t>WebRequest</w:t>
+      </w:r>
+      <w:proofErr w:type="spellEnd"/>
+      <w:r>
+        <w:t xml:space="preserve"> and </w:t>
+      </w:r>
+      <w:proofErr w:type="spellStart"/>
+      <w:r>
+        <w:t>WebResponse</w:t>
+      </w:r>
+      <w:proofErr w:type="spellEnd"/>
+      <w:r>
+        <w:t xml:space="preserve"> classes</w:t>
+      </w:r>
+    </w:p>
+    <w:p>
+      <w:pPr>
+        <w:rPr>
+          <w:rFonts w:eastAsiaTheme="minorHAnsi"/>
+        </w:rPr>
+      </w:pPr>
+    </w:p>
+    <w:p>
+      <w:pPr>
+        <w:rPr>
+          <w:rFonts w:eastAsiaTheme="minorHAnsi"/>
+        </w:rPr>
+      </w:pPr>
+      <w:r>
+        <w:rPr>
+          <w:rFonts w:eastAsiaTheme="minorHAnsi"/>
+          <w:b/>
+        </w:rPr>
+        <w:t>NOTE:</w:t>
+      </w:r>
+      <w:r>
+        <w:rPr>
+          <w:rFonts w:eastAsiaTheme="minorHAnsi"/>
+        </w:rPr>
+        <w:t xml:space="preserve"> As part of the deprecation process for the </w:t>
+      </w:r>
+      <w:proofErr w:type="spellStart"/>
+      <w:r>
+        <w:rPr>
+          <w:rFonts w:eastAsiaTheme="minorHAnsi"/>
+        </w:rPr>
+        <w:t>RouteManager</w:t>
+      </w:r>
+      <w:proofErr w:type="spellEnd"/>
+      <w:r>
+        <w:rPr>
+          <w:rFonts w:eastAsiaTheme="minorHAnsi"/>
+        </w:rPr>
+        <w:t xml:space="preserve"> and </w:t>
+      </w:r>
+      <w:proofErr w:type="spellStart"/>
+      <w:r>
+        <w:rPr>
+          <w:rFonts w:eastAsiaTheme="minorHAnsi"/>
+        </w:rPr>
+        <w:t>MessageManager</w:t>
+      </w:r>
+      <w:proofErr w:type="spellEnd"/>
+      <w:r>
+        <w:rPr>
+          <w:rFonts w:eastAsiaTheme="minorHAnsi"/>
+        </w:rPr>
+        <w:t xml:space="preserve"> classes, the Interface and Message directories may be altered or removed at a later date.</w:t>
+      </w:r>
       <w:bookmarkStart w:id="0" w:name="_GoBack"/>
       <w:bookmarkEnd w:id="0"/>
-    </w:p>
-    <w:p>
-      <w:pPr>
-        <w:ind w:firstLine="720"/>
-      </w:pPr>
-      <w:r>
-        <w:t xml:space="preserve">To ensure that managers are stopped and objects removed from agent memory, a </w:t>
-      </w:r>
-      <w:r>
-        <w:t xml:space="preserve">default </w:t>
-      </w:r>
-      <w:r>
-        <w:t xml:space="preserve">shutdown procedure </w:t>
-      </w:r>
-      <w:r>
-        <w:rPr>
-          <w:b/>
-        </w:rPr>
-        <w:t>Spark/</w:t>
-      </w:r>
-      <w:proofErr w:type="spellStart"/>
-      <w:proofErr w:type="gramStart"/>
-      <w:r>
-        <w:rPr>
-          <w:b/>
-        </w:rPr>
-        <w:t>shutdown.p</w:t>
-      </w:r>
-      <w:proofErr w:type="spellEnd"/>
-      <w:proofErr w:type="gramEnd"/>
-      <w:r>
-        <w:t xml:space="preserve"> </w:t>
-      </w:r>
-      <w:r>
-        <w:t>is provided</w:t>
-      </w:r>
-      <w:r>
-        <w:t xml:space="preserve"> to perform this action. In addition, when the </w:t>
-      </w:r>
-      <w:proofErr w:type="spellStart"/>
-      <w:r>
-        <w:rPr>
-          <w:b/>
-        </w:rPr>
-        <w:t>log-</w:t>
-      </w:r>
-      <w:proofErr w:type="gramStart"/>
-      <w:r>
-        <w:rPr>
-          <w:b/>
-        </w:rPr>
-        <w:t>manager:logging</w:t>
-      </w:r>
-      <w:proofErr w:type="gramEnd"/>
-      <w:r>
-        <w:rPr>
-          <w:b/>
-        </w:rPr>
-        <w:t>-level</w:t>
-      </w:r>
-      <w:proofErr w:type="spellEnd"/>
-      <w:r>
-        <w:t xml:space="preserve"> is set to 3 or higher the script will automatically output a list of objects, buffers, handles, queries, sockets, and procedures still in memory. This can be a helpful tool for identifying memory leaks within your application.</w:t>
-      </w:r>
-      <w:r>
-        <w:t xml:space="preserve"> As with the startup procedure you are free to create your own</w:t>
-      </w:r>
-      <w:r>
-        <w:t xml:space="preserve"> </w:t>
-      </w:r>
-      <w:proofErr w:type="gramStart"/>
-      <w:r>
-        <w:t>code, and</w:t>
-      </w:r>
-      <w:proofErr w:type="gramEnd"/>
-      <w:r>
-        <w:t xml:space="preserve"> can simply run the original procedure to perform default actions if desired.</w:t>
-      </w:r>
-    </w:p>
-    <w:p/>
-    <w:p>
-      <w:pPr>
-        <w:spacing w:before="0"/>
-        <w:rPr>
-          <w:rFonts w:eastAsiaTheme="minorHAnsi" w:cs="Arial"/>
-          <w:b/>
-          <w:sz w:val="40"/>
-          <w:szCs w:val="40"/>
-        </w:rPr>
-      </w:pPr>
-      <w:r>
-        <w:br w:type="page"/>
-      </w:r>
-    </w:p>
-    <w:p>
-      <w:pPr>
-        <w:pStyle w:val="Heading"/>
-      </w:pPr>
-      <w:r>
-        <w:lastRenderedPageBreak/>
-        <w:t>Directory Structure</w:t>
-      </w:r>
-    </w:p>
-    <w:p>
-      <w:pPr>
-        <w:ind w:firstLine="720"/>
-      </w:pPr>
-      <w:r>
-        <w:t>All toolkit code is contained within a “</w:t>
-      </w:r>
-      <w:r>
-        <w:rPr>
-          <w:b/>
-        </w:rPr>
-        <w:t>Spark</w:t>
-      </w:r>
-      <w:r>
-        <w:t>” folder, with the immediate components located within a “</w:t>
-      </w:r>
-      <w:r>
-        <w:rPr>
-          <w:b/>
-        </w:rPr>
-        <w:t>Core</w:t>
-      </w:r>
-      <w:r>
-        <w:t xml:space="preserve">” folder. </w:t>
-      </w:r>
-      <w:r>
-        <w:t>As a point of history</w:t>
-      </w:r>
-      <w:r>
-        <w:t>, o</w:t>
-      </w:r>
-      <w:r>
-        <w:t>riginally there was a separate “UI” folder which added a</w:t>
-      </w:r>
-      <w:r>
-        <w:t xml:space="preserve"> presentation</w:t>
-      </w:r>
-      <w:r>
-        <w:t xml:space="preserve"> layer above the Core </w:t>
-      </w:r>
-      <w:proofErr w:type="gramStart"/>
-      <w:r>
-        <w:t>components, but</w:t>
-      </w:r>
-      <w:proofErr w:type="gramEnd"/>
-      <w:r>
-        <w:t xml:space="preserve"> was removed </w:t>
-      </w:r>
-      <w:r>
-        <w:t>as it no longer fit within the strategy of the Spark efforts.</w:t>
-      </w:r>
-      <w:r>
-        <w:t xml:space="preserve"> To avoid breaking legacy code </w:t>
-      </w:r>
-      <w:r>
-        <w:t xml:space="preserve">and projects implemented so far using the framework, </w:t>
-      </w:r>
-      <w:r>
-        <w:t>this core folder was retained as part of the class path.</w:t>
-      </w:r>
-    </w:p>
-    <w:p>
-      <w:r>
-        <w:rPr>
-          <w:b/>
-        </w:rPr>
-        <w:t>Constant</w:t>
-      </w:r>
-      <w:r>
-        <w:t xml:space="preserve"> – Static values</w:t>
-      </w:r>
-      <w:r>
-        <w:t xml:space="preserve"> and constants</w:t>
-      </w:r>
-    </w:p>
-    <w:p>
-      <w:r>
-        <w:rPr>
-          <w:b/>
-        </w:rPr>
-        <w:t>Handler</w:t>
-      </w:r>
-      <w:r>
-        <w:t xml:space="preserve"> – </w:t>
-      </w:r>
-      <w:r>
-        <w:t>I</w:t>
-      </w:r>
-      <w:r>
-        <w:t xml:space="preserve">mplementations of </w:t>
-      </w:r>
-      <w:proofErr w:type="spellStart"/>
-      <w:r>
-        <w:t>WebHandler</w:t>
-      </w:r>
-      <w:proofErr w:type="spellEnd"/>
-      <w:r>
-        <w:t xml:space="preserve"> classes</w:t>
-      </w:r>
-    </w:p>
-    <w:p>
-      <w:r>
-        <w:rPr>
-          <w:b/>
-        </w:rPr>
-        <w:t>Interface</w:t>
-      </w:r>
-      <w:r>
-        <w:t xml:space="preserve"> – Service interfaces </w:t>
-      </w:r>
-      <w:r>
-        <w:t xml:space="preserve">for the </w:t>
-      </w:r>
-      <w:proofErr w:type="spellStart"/>
-      <w:r>
-        <w:t>RouteManager</w:t>
-      </w:r>
-      <w:proofErr w:type="spellEnd"/>
-      <w:r>
-        <w:t xml:space="preserve"> and façade classes</w:t>
-      </w:r>
-    </w:p>
-    <w:p>
-      <w:r>
-        <w:rPr>
-          <w:b/>
-        </w:rPr>
-        <w:t>Lib</w:t>
-      </w:r>
-      <w:r>
-        <w:t xml:space="preserve"> – Include files</w:t>
-      </w:r>
-      <w:r>
-        <w:t xml:space="preserve"> for common features</w:t>
-      </w:r>
-    </w:p>
-    <w:p>
-      <w:r>
-        <w:rPr>
-          <w:b/>
-        </w:rPr>
-        <w:t>Manager</w:t>
-      </w:r>
-      <w:r>
-        <w:t xml:space="preserve"> – Manager implementations</w:t>
-      </w:r>
-      <w:r>
-        <w:t xml:space="preserve"> and customized class interfaces</w:t>
-      </w:r>
-    </w:p>
-    <w:p>
-      <w:r>
-        <w:rPr>
-          <w:b/>
-        </w:rPr>
-        <w:t>Message</w:t>
-      </w:r>
-      <w:r>
-        <w:t xml:space="preserve"> – Message classes for the </w:t>
-      </w:r>
-      <w:proofErr w:type="spellStart"/>
-      <w:r>
-        <w:t>MessageManager</w:t>
-      </w:r>
-      <w:proofErr w:type="spellEnd"/>
-    </w:p>
-    <w:p>
-      <w:r>
-        <w:rPr>
-          <w:b/>
-        </w:rPr>
-        <w:t>Security</w:t>
-      </w:r>
-      <w:r>
-        <w:t xml:space="preserve"> – User and data security modules, </w:t>
-      </w:r>
-      <w:proofErr w:type="spellStart"/>
-      <w:r>
-        <w:t>eg.</w:t>
-      </w:r>
-      <w:proofErr w:type="spellEnd"/>
-      <w:r>
-        <w:t xml:space="preserve"> </w:t>
-      </w:r>
-      <w:proofErr w:type="spellStart"/>
-      <w:r>
-        <w:t>OERealm</w:t>
-      </w:r>
-      <w:proofErr w:type="spellEnd"/>
-      <w:r>
-        <w:t xml:space="preserve"> and hashing</w:t>
-      </w:r>
-    </w:p>
-    <w:p>
-      <w:r>
-        <w:rPr>
-          <w:b/>
-        </w:rPr>
-        <w:t>Service</w:t>
-      </w:r>
-      <w:r>
-        <w:t xml:space="preserve"> – Service classes for the </w:t>
-      </w:r>
-      <w:proofErr w:type="spellStart"/>
-      <w:r>
-        <w:t>ServiceManager</w:t>
-      </w:r>
-      <w:proofErr w:type="spellEnd"/>
-    </w:p>
-    <w:p>
-      <w:proofErr w:type="spellStart"/>
-      <w:r>
-        <w:rPr>
-          <w:b/>
-        </w:rPr>
-        <w:t>Util</w:t>
-      </w:r>
-      <w:proofErr w:type="spellEnd"/>
-      <w:r>
-        <w:t xml:space="preserve"> – Utility classes</w:t>
-      </w:r>
-      <w:r>
-        <w:t xml:space="preserve"> and common</w:t>
-      </w:r>
-      <w:r>
-        <w:t xml:space="preserve"> application</w:t>
-      </w:r>
-      <w:r>
-        <w:t xml:space="preserve"> tools</w:t>
-      </w:r>
-    </w:p>
-    <w:p>
-      <w:r>
-        <w:rPr>
-          <w:b/>
-        </w:rPr>
-        <w:t>Web</w:t>
-      </w:r>
-      <w:r>
-        <w:t xml:space="preserve"> – Extensions of the OpenEdge </w:t>
-      </w:r>
-      <w:proofErr w:type="spellStart"/>
-      <w:r>
-        <w:t>WebRequest</w:t>
-      </w:r>
-      <w:proofErr w:type="spellEnd"/>
-      <w:r>
-        <w:t xml:space="preserve"> and </w:t>
-      </w:r>
-      <w:proofErr w:type="spellStart"/>
-      <w:r>
-        <w:t>WebResponse</w:t>
-      </w:r>
-      <w:proofErr w:type="spellEnd"/>
-      <w:r>
-        <w:t xml:space="preserve"> classes</w:t>
-      </w:r>
     </w:p>
     <w:p>
       <w:pPr>
@@ -4966,27 +5056,13 @@
         <w:rPr>
           <w:rFonts w:eastAsiaTheme="minorHAnsi"/>
         </w:rPr>
-        <w:t xml:space="preserve"> we have a new and improved </w:t>
-      </w:r>
-      <w:proofErr w:type="gramStart"/>
-      <w:r>
-        <w:rPr>
-          <w:rFonts w:eastAsiaTheme="minorHAnsi"/>
-        </w:rPr>
-        <w:t xml:space="preserve">class, </w:t>
-      </w:r>
-      <w:r>
-        <w:rPr>
-          <w:rFonts w:eastAsiaTheme="minorHAnsi"/>
-        </w:rPr>
-        <w:t>but</w:t>
-      </w:r>
-      <w:proofErr w:type="gramEnd"/>
-      <w:r>
-        <w:rPr>
-          <w:rFonts w:eastAsiaTheme="minorHAnsi"/>
-        </w:rPr>
-        <w:t xml:space="preserve"> references to the class are passed as the original interface. Here is a quick example of how we </w:t>
+        <w:t xml:space="preserve"> we have a new and improved class, </w:t>
+      </w:r>
+      <w:r>
+        <w:rPr>
+          <w:rFonts w:eastAsiaTheme="minorHAnsi"/>
+        </w:rPr>
+        <w:t xml:space="preserve">but references to the class are passed as the original interface. Here is a quick example of how we </w:t>
       </w:r>
       <w:r>
         <w:rPr>
@@ -5672,7 +5748,7 @@
                       </a:ln>
                       <a:extLst>
                         <a:ext uri="{91240B29-F687-4f45-9708-019B960494DF}">
-                          <a14:hiddenLine xmlns="" xmlns:a14="http://schemas.microsoft.com/office/drawing/2010/main" xmlns:w="http://schemas.openxmlformats.org/wordprocessingml/2006/main" xmlns:w10="urn:schemas-microsoft-com:office:word" xmlns:v="urn:schemas-microsoft-com:vml" xmlns:o="urn:schemas-microsoft-com:office:office" xmlns:mv="urn:schemas-microsoft-com:mac:vml" xmlns:mo="http://schemas.microsoft.com/office/mac/office/2008/main" w="0">
+                          <a14:hiddenLine xmlns:mo="http://schemas.microsoft.com/office/mac/office/2008/main" xmlns:mv="urn:schemas-microsoft-com:mac:vml" xmlns:o="urn:schemas-microsoft-com:office:office" xmlns:v="urn:schemas-microsoft-com:vml" xmlns:w10="urn:schemas-microsoft-com:office:word" xmlns:w="http://schemas.openxmlformats.org/wordprocessingml/2006/main" xmlns:a14="http://schemas.microsoft.com/office/drawing/2010/main" xmlns="" w="0">
                             <a:solidFill>
                               <a:srgbClr val="000000"/>
                             </a:solidFill>
@@ -9220,15 +9296,6 @@
 </file>
 
 <file path=customXml/item1.xml><?xml version="1.0" encoding="utf-8"?>
-<?mso-contentType ?>
-<FormTemplates xmlns="http://schemas.microsoft.com/sharepoint/v3/contenttype/forms">
-  <Display>DocumentLibraryForm</Display>
-  <Edit>DocumentLibraryForm</Edit>
-  <New>DocumentLibraryForm</New>
-</FormTemplates>
-</file>
-
-<file path=customXml/item2.xml><?xml version="1.0" encoding="utf-8"?>
 <p:properties xmlns:p="http://schemas.microsoft.com/office/2006/metadata/properties" xmlns:xsi="http://www.w3.org/2001/XMLSchema-instance">
   <documentManagement>
     <Policy xmlns="0dfb052e-cb13-4d19-82cf-940ca1bb85b7">false</Policy>
@@ -9285,7 +9352,25 @@
 </p:properties>
 </file>
 
+<file path=customXml/item2.xml><?xml version="1.0" encoding="utf-8"?>
+<?mso-contentType ?>
+<FormTemplates xmlns="http://schemas.microsoft.com/sharepoint/v3/contenttype/forms">
+  <Display>DocumentLibraryForm</Display>
+  <Edit>DocumentLibraryForm</Edit>
+  <New>DocumentLibraryForm</New>
+</FormTemplates>
+</file>
+
 <file path=customXml/item3.xml><?xml version="1.0" encoding="utf-8"?>
+<LongProperties xmlns="http://schemas.microsoft.com/office/2006/metadata/longProperties"/>
+</file>
+
+<file path=customXml/item4.xml><?xml version="1.0" encoding="utf-8"?>
+<?mso-contentType ?>
+<SharedContentType xmlns="Microsoft.SharePoint.Taxonomy.ContentTypeSync" SourceId="c28caf4e-97a5-482b-b76c-1611355cdda6" ContentTypeId="0x01010077500574B4721043A1B2E65B865EB44001" PreviousValue="false"/>
+</file>
+
+<file path=customXml/item5.xml><?xml version="1.0" encoding="utf-8"?>
 <ct:contentTypeSchema xmlns:ct="http://schemas.microsoft.com/office/2006/metadata/contentType" xmlns:ma="http://schemas.microsoft.com/office/2006/metadata/properties/metaAttributes" ct:_="" ma:_="" ma:contentTypeName="Marketing Document" ma:contentTypeID="0x01010077500574B4721043A1B2E65B865EB440010003476895775C2446B96EE1200BFBC494" ma:contentTypeVersion="49" ma:contentTypeDescription="Create a new document." ma:contentTypeScope="" ma:versionID="377ba89ba879a838786c58561a7d97b6">
   <xsd:schema xmlns:xsd="http://www.w3.org/2001/XMLSchema" xmlns:xs="http://www.w3.org/2001/XMLSchema" xmlns:p="http://schemas.microsoft.com/office/2006/metadata/properties" xmlns:ns2="0dfb052e-cb13-4d19-82cf-940ca1bb85b7" xmlns:ns3="9e282a2b-0d30-4048-ad8b-cd441d000a08" xmlns:ns4="9e244160-759d-472e-925e-0993d518e217" targetNamespace="http://schemas.microsoft.com/office/2006/metadata/properties" ma:root="true" ma:fieldsID="a7fd2dd7e61343e11d7c9e99d21fa2fc" ns2:_="" ns3:_="" ns4:_="">
     <xsd:import namespace="0dfb052e-cb13-4d19-82cf-940ca1bb85b7"/>
@@ -9601,28 +9686,11 @@
 </ct:contentTypeSchema>
 </file>
 
-<file path=customXml/item4.xml><?xml version="1.0" encoding="utf-8"?>
-<?mso-contentType ?>
-<SharedContentType xmlns="Microsoft.SharePoint.Taxonomy.ContentTypeSync" SourceId="c28caf4e-97a5-482b-b76c-1611355cdda6" ContentTypeId="0x01010077500574B4721043A1B2E65B865EB44001" PreviousValue="false"/>
-</file>
-
-<file path=customXml/item5.xml><?xml version="1.0" encoding="utf-8"?>
-<LongProperties xmlns="http://schemas.microsoft.com/office/2006/metadata/longProperties"/>
-</file>
-
 <file path=customXml/item6.xml><?xml version="1.0" encoding="utf-8"?>
 <b:Sources xmlns:b="http://schemas.openxmlformats.org/officeDocument/2006/bibliography" xmlns="http://schemas.openxmlformats.org/officeDocument/2006/bibliography" SelectedStyle="\APASixthEditionOfficeOnline.xsl" StyleName="APA" Version="6"/>
 </file>
 
 <file path=customXml/itemProps1.xml><?xml version="1.0" encoding="utf-8"?>
-<ds:datastoreItem xmlns:ds="http://schemas.openxmlformats.org/officeDocument/2006/customXml" ds:itemID="{84B35A4A-8087-49A4-A711-28E5681D2A19}">
-  <ds:schemaRefs>
-    <ds:schemaRef ds:uri="http://schemas.microsoft.com/sharepoint/v3/contenttype/forms"/>
-  </ds:schemaRefs>
-</ds:datastoreItem>
-</file>
-
-<file path=customXml/itemProps2.xml><?xml version="1.0" encoding="utf-8"?>
 <ds:datastoreItem xmlns:ds="http://schemas.openxmlformats.org/officeDocument/2006/customXml" ds:itemID="{3D7BC9F3-4BF9-4531-A523-6F6ED26E6334}">
   <ds:schemaRefs>
     <ds:schemaRef ds:uri="http://schemas.microsoft.com/office/2006/metadata/properties"/>
@@ -9632,7 +9700,31 @@
 </ds:datastoreItem>
 </file>
 
+<file path=customXml/itemProps2.xml><?xml version="1.0" encoding="utf-8"?>
+<ds:datastoreItem xmlns:ds="http://schemas.openxmlformats.org/officeDocument/2006/customXml" ds:itemID="{84B35A4A-8087-49A4-A711-28E5681D2A19}">
+  <ds:schemaRefs>
+    <ds:schemaRef ds:uri="http://schemas.microsoft.com/sharepoint/v3/contenttype/forms"/>
+  </ds:schemaRefs>
+</ds:datastoreItem>
+</file>
+
 <file path=customXml/itemProps3.xml><?xml version="1.0" encoding="utf-8"?>
+<ds:datastoreItem xmlns:ds="http://schemas.openxmlformats.org/officeDocument/2006/customXml" ds:itemID="{119047CC-6501-4D4A-A09F-8B966F3F656C}">
+  <ds:schemaRefs>
+    <ds:schemaRef ds:uri="http://schemas.microsoft.com/office/2006/metadata/longProperties"/>
+  </ds:schemaRefs>
+</ds:datastoreItem>
+</file>
+
+<file path=customXml/itemProps4.xml><?xml version="1.0" encoding="utf-8"?>
+<ds:datastoreItem xmlns:ds="http://schemas.openxmlformats.org/officeDocument/2006/customXml" ds:itemID="{513813EC-7ADF-4217-8EE8-A0ACB84B59A7}">
+  <ds:schemaRefs>
+    <ds:schemaRef ds:uri="Microsoft.SharePoint.Taxonomy.ContentTypeSync"/>
+  </ds:schemaRefs>
+</ds:datastoreItem>
+</file>
+
+<file path=customXml/itemProps5.xml><?xml version="1.0" encoding="utf-8"?>
 <ds:datastoreItem xmlns:ds="http://schemas.openxmlformats.org/officeDocument/2006/customXml" ds:itemID="{3E77E685-EC07-4066-85E9-2D7C15E6F8F2}">
   <ds:schemaRefs>
     <ds:schemaRef ds:uri="http://schemas.microsoft.com/office/2006/metadata/contentType"/>
@@ -9652,24 +9744,8 @@
 </ds:datastoreItem>
 </file>
 
-<file path=customXml/itemProps4.xml><?xml version="1.0" encoding="utf-8"?>
-<ds:datastoreItem xmlns:ds="http://schemas.openxmlformats.org/officeDocument/2006/customXml" ds:itemID="{513813EC-7ADF-4217-8EE8-A0ACB84B59A7}">
-  <ds:schemaRefs>
-    <ds:schemaRef ds:uri="Microsoft.SharePoint.Taxonomy.ContentTypeSync"/>
-  </ds:schemaRefs>
-</ds:datastoreItem>
-</file>
-
-<file path=customXml/itemProps5.xml><?xml version="1.0" encoding="utf-8"?>
-<ds:datastoreItem xmlns:ds="http://schemas.openxmlformats.org/officeDocument/2006/customXml" ds:itemID="{119047CC-6501-4D4A-A09F-8B966F3F656C}">
-  <ds:schemaRefs>
-    <ds:schemaRef ds:uri="http://schemas.microsoft.com/office/2006/metadata/longProperties"/>
-  </ds:schemaRefs>
-</ds:datastoreItem>
-</file>
-
 <file path=customXml/itemProps6.xml><?xml version="1.0" encoding="utf-8"?>
-<ds:datastoreItem xmlns:ds="http://schemas.openxmlformats.org/officeDocument/2006/customXml" ds:itemID="{5A491FF3-A436-264A-A912-7BF2EFD1BDB7}">
+<ds:datastoreItem xmlns:ds="http://schemas.openxmlformats.org/officeDocument/2006/customXml" ds:itemID="{4D81980A-DE90-4949-AB06-54935EF6713D}">
   <ds:schemaRefs>
     <ds:schemaRef ds:uri="http://schemas.openxmlformats.org/officeDocument/2006/bibliography"/>
   </ds:schemaRefs>

</xml_diff>